<commit_message>
some work on user manuak
</commit_message>
<xml_diff>
--- a/Documentation/TBB_Authoring_App_User_Manual.docx
+++ b/Documentation/TBB_Authoring_App_User_Manual.docx
@@ -1,6 +1,6 @@
 
 <file path=word/document.xml><?xml version="1.0" encoding="utf-8"?>
-<w:document xmlns:wpc="http://schemas.microsoft.com/office/word/2010/wordprocessingCanvas" xmlns:cx="http://schemas.microsoft.com/office/drawing/2014/chartex" xmlns:cx1="http://schemas.microsoft.com/office/drawing/2015/9/8/chartex" xmlns:cx2="http://schemas.microsoft.com/office/drawing/2015/10/21/chartex" xmlns:cx3="http://schemas.microsoft.com/office/drawing/2016/5/9/chartex" xmlns:cx4="http://schemas.microsoft.com/office/drawing/2016/5/10/chartex" xmlns:cx5="http://schemas.microsoft.com/office/drawing/2016/5/11/chartex" xmlns:cx6="http://schemas.microsoft.com/office/drawing/2016/5/12/chartex" xmlns:cx7="http://schemas.microsoft.com/office/drawing/2016/5/13/chartex" xmlns:cx8="http://schemas.microsoft.com/office/drawing/2016/5/14/chartex" xmlns:mc="http://schemas.openxmlformats.org/markup-compatibility/2006" xmlns:aink="http://schemas.microsoft.com/office/drawing/2016/ink" xmlns:am3d="http://schemas.microsoft.com/office/drawing/2017/model3d" xmlns:o="urn:schemas-microsoft-com:office:office" xmlns:r="http://schemas.openxmlformats.org/officeDocument/2006/relationships" xmlns:m="http://schemas.openxmlformats.org/officeDocument/2006/math" xmlns:v="urn:schemas-microsoft-com:vml" xmlns:wp14="http://schemas.microsoft.com/office/word/2010/wordprocessingDrawing" xmlns:wp="http://schemas.openxmlformats.org/drawingml/2006/wordprocessingDrawing" xmlns:w10="urn:schemas-microsoft-com:office:word" xmlns:w="http://schemas.openxmlformats.org/wordprocessingml/2006/main" xmlns:w14="http://schemas.microsoft.com/office/word/2010/wordml" xmlns:w15="http://schemas.microsoft.com/office/word/2012/wordml" xmlns:w16cid="http://schemas.microsoft.com/office/word/2016/wordml/cid" xmlns:w16se="http://schemas.microsoft.com/office/word/2015/wordml/symex" xmlns:wpg="http://schemas.microsoft.com/office/word/2010/wordprocessingGroup" xmlns:wpi="http://schemas.microsoft.com/office/word/2010/wordprocessingInk" xmlns:wne="http://schemas.microsoft.com/office/word/2006/wordml" xmlns:wps="http://schemas.microsoft.com/office/word/2010/wordprocessingShape" mc:Ignorable="w14 w15 w16se w16cid wp14">
+<w:document xmlns:wpc="http://schemas.microsoft.com/office/word/2010/wordprocessingCanvas" xmlns:cx="http://schemas.microsoft.com/office/drawing/2014/chartex" xmlns:cx1="http://schemas.microsoft.com/office/drawing/2015/9/8/chartex" xmlns:mc="http://schemas.openxmlformats.org/markup-compatibility/2006" xmlns:o="urn:schemas-microsoft-com:office:office" xmlns:r="http://schemas.openxmlformats.org/officeDocument/2006/relationships" xmlns:m="http://schemas.openxmlformats.org/officeDocument/2006/math" xmlns:v="urn:schemas-microsoft-com:vml" xmlns:wp14="http://schemas.microsoft.com/office/word/2010/wordprocessingDrawing" xmlns:wp="http://schemas.openxmlformats.org/drawingml/2006/wordprocessingDrawing" xmlns:w10="urn:schemas-microsoft-com:office:word" xmlns:w="http://schemas.openxmlformats.org/wordprocessingml/2006/main" xmlns:w14="http://schemas.microsoft.com/office/word/2010/wordml" xmlns:w15="http://schemas.microsoft.com/office/word/2012/wordml" xmlns:w16se="http://schemas.microsoft.com/office/word/2015/wordml/symex" xmlns:wpg="http://schemas.microsoft.com/office/word/2010/wordprocessingGroup" xmlns:wpi="http://schemas.microsoft.com/office/word/2010/wordprocessingInk" xmlns:wne="http://schemas.microsoft.com/office/word/2006/wordml" xmlns:wps="http://schemas.microsoft.com/office/word/2010/wordprocessingShape" mc:Ignorable="w14 w15 w16se wp14">
   <w:body>
     <w:p>
       <w:pPr>
@@ -12,8 +12,6 @@
           <w:szCs w:val="40"/>
         </w:rPr>
       </w:pPr>
-      <w:bookmarkStart w:id="0" w:name="_GoBack"/>
-      <w:bookmarkEnd w:id="0"/>
       <w:r>
         <w:rPr>
           <w:b/>
@@ -62,20 +60,377 @@
     </w:p>
     <w:p>
       <w:pPr>
+        <w:tabs>
+          <w:tab w:val="left" w:pos="1635"/>
+        </w:tabs>
         <w:jc w:val="center"/>
         <w:rPr>
-          <w:rFonts w:asciiTheme="minorBidi" w:hAnsiTheme="minorBidi"/>
+          <w:b/>
+          <w:sz w:val="24"/>
+        </w:rPr>
+      </w:pPr>
+      <w:r>
+        <w:rPr>
+          <w:b/>
+          <w:sz w:val="24"/>
+        </w:rPr>
+        <w:t xml:space="preserve">Daniel </w:t>
+      </w:r>
+      <w:proofErr w:type="spellStart"/>
+      <w:r>
+        <w:rPr>
+          <w:b/>
+          <w:sz w:val="24"/>
+        </w:rPr>
+        <w:t>Kozlovsky</w:t>
+      </w:r>
+      <w:proofErr w:type="spellEnd"/>
+    </w:p>
+    <w:p>
+      <w:pPr>
+        <w:tabs>
+          <w:tab w:val="left" w:pos="1635"/>
+        </w:tabs>
+        <w:jc w:val="center"/>
+        <w:rPr>
+          <w:b/>
+          <w:sz w:val="24"/>
+        </w:rPr>
+      </w:pPr>
+      <w:proofErr w:type="spellStart"/>
+      <w:r>
+        <w:rPr>
+          <w:b/>
+          <w:sz w:val="24"/>
+        </w:rPr>
+        <w:t>Arshdeep</w:t>
+      </w:r>
+      <w:proofErr w:type="spellEnd"/>
+      <w:r>
+        <w:rPr>
+          <w:b/>
+          <w:sz w:val="24"/>
+        </w:rPr>
+        <w:t xml:space="preserve"> Saini</w:t>
+      </w:r>
+    </w:p>
+    <w:p>
+      <w:pPr>
+        <w:tabs>
+          <w:tab w:val="left" w:pos="1635"/>
+        </w:tabs>
+        <w:jc w:val="center"/>
+        <w:rPr>
+          <w:sz w:val="24"/>
+        </w:rPr>
+      </w:pPr>
+      <w:proofErr w:type="spellStart"/>
+      <w:r>
+        <w:rPr>
+          <w:b/>
+          <w:sz w:val="24"/>
+        </w:rPr>
+        <w:t>Kirollos</w:t>
+      </w:r>
+      <w:proofErr w:type="spellEnd"/>
+      <w:r>
+        <w:rPr>
+          <w:b/>
+          <w:sz w:val="24"/>
+        </w:rPr>
+        <w:t xml:space="preserve"> </w:t>
+      </w:r>
+      <w:proofErr w:type="spellStart"/>
+      <w:r>
+        <w:rPr>
+          <w:b/>
+          <w:sz w:val="24"/>
+        </w:rPr>
+        <w:t>Kamel</w:t>
+      </w:r>
+      <w:proofErr w:type="spellEnd"/>
+    </w:p>
+    <w:p>
+      <w:pPr>
+        <w:tabs>
+          <w:tab w:val="left" w:pos="1635"/>
+        </w:tabs>
+        <w:jc w:val="center"/>
+        <w:rPr>
+          <w:sz w:val="24"/>
+        </w:rPr>
+      </w:pPr>
+      <w:r>
+        <w:rPr>
+          <w:sz w:val="24"/>
+        </w:rPr>
+        <w:t>Latest Revision: August. 21st 2018</w:t>
+      </w:r>
+    </w:p>
+    <w:p>
+      <w:pPr>
+        <w:rPr>
           <w:b/>
           <w:bCs/>
           <w:sz w:val="40"/>
           <w:szCs w:val="40"/>
         </w:rPr>
       </w:pPr>
-    </w:p>
-    <w:p>
-      <w:pPr>
-        <w:rPr>
-          <w:rFonts w:asciiTheme="minorBidi" w:hAnsiTheme="minorBidi"/>
+      <w:r>
+        <w:rPr>
+          <w:b/>
+          <w:bCs/>
+          <w:sz w:val="40"/>
+          <w:szCs w:val="40"/>
+        </w:rPr>
+        <w:br w:type="page"/>
+      </w:r>
+    </w:p>
+    <w:sdt>
+      <w:sdtPr>
+        <w:id w:val="-1422639715"/>
+        <w:docPartObj>
+          <w:docPartGallery w:val="Table of Contents"/>
+          <w:docPartUnique/>
+        </w:docPartObj>
+      </w:sdtPr>
+      <w:sdtEndPr>
+        <w:rPr>
+          <w:rFonts w:asciiTheme="minorHAnsi" w:eastAsiaTheme="minorEastAsia" w:hAnsiTheme="minorHAnsi" w:cs="Times New Roman"/>
+          <w:color w:val="auto"/>
+          <w:sz w:val="22"/>
+          <w:szCs w:val="22"/>
+        </w:rPr>
+      </w:sdtEndPr>
+      <w:sdtContent>
+        <w:p>
+          <w:pPr>
+            <w:pStyle w:val="TOCHeading"/>
+          </w:pPr>
+          <w:r>
+            <w:t>Table of Contents</w:t>
+          </w:r>
+        </w:p>
+        <w:p>
+          <w:pPr>
+            <w:pStyle w:val="TOC1"/>
+          </w:pPr>
+          <w:sdt>
+            <w:sdtPr>
+              <w:rPr>
+                <w:b/>
+                <w:bCs/>
+              </w:rPr>
+              <w:id w:val="183865962"/>
+              <w:placeholder>
+                <w:docPart w:val="961FA42634F74D639112AE7D1011C450"/>
+              </w:placeholder>
+              <w:temporary/>
+              <w:showingPlcHdr/>
+            </w:sdtPr>
+            <w:sdtContent>
+              <w:r>
+                <w:rPr>
+                  <w:b/>
+                  <w:bCs/>
+                </w:rPr>
+                <w:t>Type chapter title (level 1)</w:t>
+              </w:r>
+            </w:sdtContent>
+          </w:sdt>
+          <w:r>
+            <w:ptab w:relativeTo="margin" w:alignment="right" w:leader="dot"/>
+          </w:r>
+          <w:r>
+            <w:rPr>
+              <w:b/>
+              <w:bCs/>
+            </w:rPr>
+            <w:t>1</w:t>
+          </w:r>
+        </w:p>
+        <w:p>
+          <w:pPr>
+            <w:pStyle w:val="TOC2"/>
+            <w:ind w:left="216"/>
+          </w:pPr>
+          <w:sdt>
+            <w:sdtPr>
+              <w:id w:val="1667506712"/>
+              <w:placeholder>
+                <w:docPart w:val="9E3BBEA3246246F180409B7FBAEF79D0"/>
+              </w:placeholder>
+              <w:temporary/>
+              <w:showingPlcHdr/>
+            </w:sdtPr>
+            <w:sdtContent>
+              <w:r>
+                <w:t>Type chapter title (level 2)</w:t>
+              </w:r>
+            </w:sdtContent>
+          </w:sdt>
+          <w:r>
+            <w:ptab w:relativeTo="margin" w:alignment="right" w:leader="dot"/>
+          </w:r>
+          <w:r>
+            <w:t>2</w:t>
+          </w:r>
+        </w:p>
+        <w:p>
+          <w:pPr>
+            <w:pStyle w:val="TOC3"/>
+            <w:ind w:left="446"/>
+          </w:pPr>
+          <w:sdt>
+            <w:sdtPr>
+              <w:id w:val="93059032"/>
+              <w:placeholder>
+                <w:docPart w:val="F4A3EAB9674D4FAD974E52E9F3872D9D"/>
+              </w:placeholder>
+              <w:temporary/>
+              <w:showingPlcHdr/>
+            </w:sdtPr>
+            <w:sdtContent>
+              <w:r>
+                <w:t>Type chapter title (level 3)</w:t>
+              </w:r>
+            </w:sdtContent>
+          </w:sdt>
+          <w:r>
+            <w:ptab w:relativeTo="margin" w:alignment="right" w:leader="dot"/>
+          </w:r>
+          <w:r>
+            <w:t>3</w:t>
+          </w:r>
+        </w:p>
+        <w:p>
+          <w:pPr>
+            <w:pStyle w:val="TOC1"/>
+          </w:pPr>
+          <w:sdt>
+            <w:sdtPr>
+              <w:rPr>
+                <w:b/>
+                <w:bCs/>
+              </w:rPr>
+              <w:id w:val="183865966"/>
+              <w:placeholder>
+                <w:docPart w:val="961FA42634F74D639112AE7D1011C450"/>
+              </w:placeholder>
+              <w:temporary/>
+              <w:showingPlcHdr/>
+            </w:sdtPr>
+            <w:sdtContent>
+              <w:r>
+                <w:rPr>
+                  <w:b/>
+                  <w:bCs/>
+                </w:rPr>
+                <w:t>Type chapter title (level 1)</w:t>
+              </w:r>
+            </w:sdtContent>
+          </w:sdt>
+          <w:r>
+            <w:ptab w:relativeTo="margin" w:alignment="right" w:leader="dot"/>
+          </w:r>
+          <w:r>
+            <w:rPr>
+              <w:b/>
+              <w:bCs/>
+            </w:rPr>
+            <w:t>4</w:t>
+          </w:r>
+        </w:p>
+        <w:p>
+          <w:pPr>
+            <w:pStyle w:val="TOC2"/>
+            <w:ind w:left="216"/>
+          </w:pPr>
+          <w:sdt>
+            <w:sdtPr>
+              <w:id w:val="93059040"/>
+              <w:placeholder>
+                <w:docPart w:val="9E3BBEA3246246F180409B7FBAEF79D0"/>
+              </w:placeholder>
+              <w:temporary/>
+              <w:showingPlcHdr/>
+            </w:sdtPr>
+            <w:sdtContent>
+              <w:r>
+                <w:t>Type chapter title (level 2)</w:t>
+              </w:r>
+            </w:sdtContent>
+          </w:sdt>
+          <w:r>
+            <w:ptab w:relativeTo="margin" w:alignment="right" w:leader="dot"/>
+          </w:r>
+          <w:r>
+            <w:t>5</w:t>
+          </w:r>
+        </w:p>
+        <w:p>
+          <w:pPr>
+            <w:pStyle w:val="TOC3"/>
+            <w:ind w:left="446"/>
+          </w:pPr>
+          <w:sdt>
+            <w:sdtPr>
+              <w:id w:val="93059044"/>
+              <w:placeholder>
+                <w:docPart w:val="F4A3EAB9674D4FAD974E52E9F3872D9D"/>
+              </w:placeholder>
+              <w:temporary/>
+              <w:showingPlcHdr/>
+            </w:sdtPr>
+            <w:sdtContent>
+              <w:r>
+                <w:t>Type chapter title (level 3)</w:t>
+              </w:r>
+            </w:sdtContent>
+          </w:sdt>
+          <w:r>
+            <w:ptab w:relativeTo="margin" w:alignment="right" w:leader="dot"/>
+          </w:r>
+          <w:r>
+            <w:t>6</w:t>
+          </w:r>
+        </w:p>
+      </w:sdtContent>
+    </w:sdt>
+    <w:p>
+      <w:pPr>
+        <w:jc w:val="center"/>
+        <w:rPr>
+          <w:b/>
+          <w:bCs/>
+          <w:sz w:val="40"/>
+          <w:szCs w:val="40"/>
+        </w:rPr>
+      </w:pPr>
+    </w:p>
+    <w:p>
+      <w:pPr>
+        <w:rPr>
+          <w:b/>
+          <w:bCs/>
+          <w:sz w:val="40"/>
+          <w:szCs w:val="40"/>
+        </w:rPr>
+      </w:pPr>
+      <w:r>
+        <w:rPr>
+          <w:b/>
+          <w:bCs/>
+          <w:sz w:val="40"/>
+          <w:szCs w:val="40"/>
+        </w:rPr>
+        <w:br w:type="page"/>
+      </w:r>
+    </w:p>
+    <w:p>
+      <w:pPr>
+        <w:ind w:left="90"/>
+        <w:rPr>
           <w:b/>
           <w:bCs/>
           <w:color w:val="FF0000"/>
@@ -85,94 +440,15 @@
       </w:pPr>
       <w:r>
         <w:rPr>
-          <w:rFonts w:asciiTheme="minorBidi" w:hAnsiTheme="minorBidi"/>
-        </w:rPr>
-        <w:t xml:space="preserve">This document is a generic </w:t>
-      </w:r>
-      <w:r>
-        <w:rPr>
-          <w:rFonts w:asciiTheme="minorBidi" w:hAnsiTheme="minorBidi"/>
-        </w:rPr>
-        <w:fldChar w:fldCharType="begin"/>
-      </w:r>
-      <w:r>
-        <w:rPr>
-          <w:rFonts w:asciiTheme="minorBidi" w:hAnsiTheme="minorBidi"/>
-        </w:rPr>
-        <w:instrText xml:space="preserve">title  \* mergeformat </w:instrText>
-      </w:r>
-      <w:r>
-        <w:rPr>
-          <w:rFonts w:asciiTheme="minorBidi" w:hAnsiTheme="minorBidi"/>
-        </w:rPr>
-        <w:fldChar w:fldCharType="separate"/>
-      </w:r>
-      <w:r>
-        <w:rPr>
-          <w:rFonts w:asciiTheme="minorBidi" w:hAnsiTheme="minorBidi"/>
-        </w:rPr>
-        <w:t>User Guide</w:t>
-      </w:r>
-      <w:r>
-        <w:rPr>
-          <w:rFonts w:asciiTheme="minorBidi" w:hAnsiTheme="minorBidi"/>
-        </w:rPr>
-        <w:fldChar w:fldCharType="end"/>
-      </w:r>
-      <w:r>
-        <w:rPr>
-          <w:rFonts w:asciiTheme="minorBidi" w:hAnsiTheme="minorBidi"/>
-        </w:rPr>
-        <w:t xml:space="preserve"> document for us</w:t>
-      </w:r>
-      <w:r>
-        <w:rPr>
-          <w:rFonts w:asciiTheme="minorBidi" w:hAnsiTheme="minorBidi"/>
-        </w:rPr>
-        <w:t>ing the</w:t>
-      </w:r>
-      <w:r>
-        <w:rPr>
-          <w:rFonts w:asciiTheme="minorBidi" w:hAnsiTheme="minorBidi"/>
-        </w:rPr>
-        <w:t xml:space="preserve"> </w:t>
-      </w:r>
-      <w:r>
-        <w:rPr>
-          <w:rFonts w:asciiTheme="minorBidi" w:hAnsiTheme="minorBidi"/>
-        </w:rPr>
-        <w:t>TBB Authoring App</w:t>
-      </w:r>
-      <w:r>
-        <w:rPr>
-          <w:rFonts w:asciiTheme="minorBidi" w:hAnsiTheme="minorBidi"/>
-        </w:rPr>
-        <w:t xml:space="preserve">. </w:t>
-      </w:r>
-      <w:r>
-        <w:rPr>
-          <w:rFonts w:asciiTheme="minorBidi" w:hAnsiTheme="minorBidi"/>
-        </w:rPr>
-        <w:t xml:space="preserve">It provides guidance and template material which is intended to assist users of how to import or create </w:t>
-      </w:r>
-      <w:r>
-        <w:rPr>
-          <w:rFonts w:asciiTheme="minorBidi" w:hAnsiTheme="minorBidi"/>
-        </w:rPr>
-        <w:t xml:space="preserve">scenarios. And add commands to a project </w:t>
-      </w:r>
-    </w:p>
-    <w:p>
-      <w:pPr>
-        <w:ind w:left="90"/>
-        <w:rPr>
           <w:b/>
           <w:bCs/>
           <w:color w:val="FF0000"/>
           <w:sz w:val="32"/>
           <w:szCs w:val="32"/>
         </w:rPr>
-      </w:pPr>
+        <w:lastRenderedPageBreak/>
+        <w:t>Installation</w:t>
+      </w:r>
     </w:p>
     <w:p>
       <w:pPr>
@@ -191,9 +467,117 @@
           <w:sz w:val="32"/>
           <w:szCs w:val="32"/>
         </w:rPr>
-        <w:t>Installation:</w:t>
-      </w:r>
-      <w:r>
+        <w:br/>
+      </w:r>
+      <w:r>
+        <w:rPr>
+          <w:rFonts w:asciiTheme="minorBidi" w:hAnsiTheme="minorBidi"/>
+          <w:sz w:val="24"/>
+          <w:szCs w:val="24"/>
+        </w:rPr>
+        <w:t xml:space="preserve">The </w:t>
+      </w:r>
+      <w:r>
+        <w:rPr>
+          <w:rFonts w:asciiTheme="minorBidi" w:hAnsiTheme="minorBidi"/>
+          <w:sz w:val="24"/>
+          <w:szCs w:val="24"/>
+        </w:rPr>
+        <w:t>TBB Authoring App</w:t>
+      </w:r>
+      <w:r>
+        <w:rPr>
+          <w:rFonts w:asciiTheme="minorBidi" w:hAnsiTheme="minorBidi"/>
+          <w:sz w:val="24"/>
+          <w:szCs w:val="24"/>
+        </w:rPr>
+        <w:t xml:space="preserve"> </w:t>
+      </w:r>
+      <w:r>
+        <w:rPr>
+          <w:rFonts w:asciiTheme="minorBidi" w:hAnsiTheme="minorBidi"/>
+          <w:sz w:val="24"/>
+          <w:szCs w:val="24"/>
+        </w:rPr>
+        <w:t>is a</w:t>
+      </w:r>
+      <w:r>
+        <w:rPr>
+          <w:rFonts w:asciiTheme="minorBidi" w:hAnsiTheme="minorBidi"/>
+          <w:sz w:val="24"/>
+          <w:szCs w:val="24"/>
+        </w:rPr>
+        <w:t xml:space="preserve">n executable, meant to be run from any where on your file system. To launch the application, double click on </w:t>
+      </w:r>
+      <w:r>
+        <w:rPr>
+          <w:rFonts w:asciiTheme="minorBidi" w:hAnsiTheme="minorBidi"/>
+          <w:i/>
+          <w:sz w:val="24"/>
+          <w:szCs w:val="24"/>
+        </w:rPr>
+        <w:t>TBB Authoring App.jar</w:t>
+      </w:r>
+      <w:r>
+        <w:rPr>
+          <w:rFonts w:asciiTheme="minorBidi" w:hAnsiTheme="minorBidi"/>
+          <w:sz w:val="24"/>
+          <w:szCs w:val="24"/>
+        </w:rPr>
+        <w:t xml:space="preserve"> in the </w:t>
+      </w:r>
+      <w:proofErr w:type="spellStart"/>
+      <w:r>
+        <w:rPr>
+          <w:rFonts w:asciiTheme="minorBidi" w:hAnsiTheme="minorBidi"/>
+          <w:i/>
+          <w:sz w:val="24"/>
+          <w:szCs w:val="24"/>
+        </w:rPr>
+        <w:t>TBB_Authoring_App.rar</w:t>
+      </w:r>
+      <w:proofErr w:type="spellEnd"/>
+      <w:r>
+        <w:rPr>
+          <w:rFonts w:asciiTheme="minorBidi" w:hAnsiTheme="minorBidi"/>
+          <w:i/>
+          <w:sz w:val="24"/>
+          <w:szCs w:val="24"/>
+        </w:rPr>
+        <w:t xml:space="preserve"> </w:t>
+      </w:r>
+      <w:r>
+        <w:rPr>
+          <w:rFonts w:asciiTheme="minorBidi" w:hAnsiTheme="minorBidi"/>
+          <w:sz w:val="24"/>
+          <w:szCs w:val="24"/>
+        </w:rPr>
+        <w:t xml:space="preserve">file. </w:t>
+      </w:r>
+    </w:p>
+    <w:p>
+      <w:pPr>
+        <w:ind w:left="90"/>
+        <w:rPr>
+          <w:rFonts w:asciiTheme="minorBidi" w:hAnsiTheme="minorBidi"/>
+          <w:sz w:val="24"/>
+          <w:szCs w:val="24"/>
+        </w:rPr>
+      </w:pPr>
+    </w:p>
+    <w:p>
+      <w:pPr>
+        <w:ind w:left="90"/>
+        <w:rPr>
+          <w:rFonts w:asciiTheme="minorBidi" w:hAnsiTheme="minorBidi"/>
+          <w:sz w:val="24"/>
+          <w:szCs w:val="24"/>
+        </w:rPr>
+      </w:pPr>
+    </w:p>
+    <w:p>
+      <w:pPr>
+        <w:ind w:left="90"/>
         <w:rPr>
           <w:b/>
           <w:bCs/>
@@ -201,168 +585,8 @@
           <w:sz w:val="32"/>
           <w:szCs w:val="32"/>
         </w:rPr>
-        <w:br/>
-      </w:r>
-      <w:r>
-        <w:rPr>
-          <w:rFonts w:asciiTheme="minorBidi" w:hAnsiTheme="minorBidi"/>
-          <w:sz w:val="24"/>
-          <w:szCs w:val="24"/>
-        </w:rPr>
-        <w:t xml:space="preserve">The </w:t>
-      </w:r>
-      <w:r>
-        <w:rPr>
-          <w:rFonts w:asciiTheme="minorBidi" w:hAnsiTheme="minorBidi"/>
-          <w:sz w:val="24"/>
-          <w:szCs w:val="24"/>
-        </w:rPr>
-        <w:t>TBB Authoring App</w:t>
-      </w:r>
-      <w:r>
-        <w:rPr>
-          <w:rFonts w:asciiTheme="minorBidi" w:hAnsiTheme="minorBidi"/>
-          <w:sz w:val="24"/>
-          <w:szCs w:val="24"/>
-        </w:rPr>
-        <w:t xml:space="preserve"> </w:t>
-      </w:r>
-      <w:r>
-        <w:rPr>
-          <w:rFonts w:asciiTheme="minorBidi" w:hAnsiTheme="minorBidi"/>
-          <w:sz w:val="24"/>
-          <w:szCs w:val="24"/>
-        </w:rPr>
-        <w:t xml:space="preserve">is a </w:t>
-      </w:r>
-      <w:r>
-        <w:rPr>
-          <w:rFonts w:asciiTheme="minorBidi" w:hAnsiTheme="minorBidi"/>
-          <w:sz w:val="24"/>
-          <w:szCs w:val="24"/>
-        </w:rPr>
-        <w:t>pre-installed</w:t>
-      </w:r>
-      <w:r>
-        <w:rPr>
-          <w:rFonts w:asciiTheme="minorBidi" w:hAnsiTheme="minorBidi"/>
-          <w:sz w:val="24"/>
-          <w:szCs w:val="24"/>
-        </w:rPr>
-        <w:t xml:space="preserve"> software</w:t>
-      </w:r>
-      <w:r>
-        <w:rPr>
-          <w:rFonts w:asciiTheme="minorBidi" w:hAnsiTheme="minorBidi"/>
-          <w:sz w:val="24"/>
-          <w:szCs w:val="24"/>
-        </w:rPr>
-        <w:t>,</w:t>
-      </w:r>
-      <w:r>
-        <w:rPr>
-          <w:rFonts w:asciiTheme="minorBidi" w:hAnsiTheme="minorBidi"/>
-          <w:sz w:val="24"/>
-          <w:szCs w:val="24"/>
-        </w:rPr>
-        <w:t xml:space="preserve"> so </w:t>
-      </w:r>
-      <w:r>
-        <w:rPr>
-          <w:rFonts w:asciiTheme="minorBidi" w:hAnsiTheme="minorBidi"/>
-          <w:sz w:val="24"/>
-          <w:szCs w:val="24"/>
-        </w:rPr>
-        <w:t>a double click</w:t>
-      </w:r>
-      <w:r>
-        <w:rPr>
-          <w:rFonts w:asciiTheme="minorBidi" w:hAnsiTheme="minorBidi"/>
-          <w:sz w:val="24"/>
-          <w:szCs w:val="24"/>
-        </w:rPr>
-        <w:t xml:space="preserve"> on the </w:t>
-      </w:r>
-      <w:r>
-        <w:rPr>
-          <w:rFonts w:asciiTheme="minorBidi" w:hAnsiTheme="minorBidi"/>
-          <w:sz w:val="24"/>
-          <w:szCs w:val="24"/>
-        </w:rPr>
-        <w:t>“</w:t>
-      </w:r>
-      <w:r>
-        <w:rPr>
-          <w:rFonts w:asciiTheme="minorBidi" w:hAnsiTheme="minorBidi"/>
-          <w:sz w:val="24"/>
-          <w:szCs w:val="24"/>
-        </w:rPr>
-        <w:t>TBB Authoring App</w:t>
-      </w:r>
-      <w:r>
-        <w:rPr>
-          <w:rFonts w:asciiTheme="minorBidi" w:hAnsiTheme="minorBidi"/>
-          <w:sz w:val="24"/>
-          <w:szCs w:val="24"/>
-        </w:rPr>
-        <w:t>.</w:t>
-      </w:r>
-      <w:r>
-        <w:rPr>
-          <w:rFonts w:asciiTheme="minorBidi" w:hAnsiTheme="minorBidi"/>
-          <w:sz w:val="24"/>
-          <w:szCs w:val="24"/>
-        </w:rPr>
-        <w:t>jar</w:t>
-      </w:r>
-      <w:r>
-        <w:rPr>
-          <w:rFonts w:asciiTheme="minorBidi" w:hAnsiTheme="minorBidi"/>
-          <w:sz w:val="24"/>
-          <w:szCs w:val="24"/>
-        </w:rPr>
-        <w:t>”</w:t>
-      </w:r>
-      <w:r>
-        <w:rPr>
-          <w:rFonts w:asciiTheme="minorBidi" w:hAnsiTheme="minorBidi"/>
-          <w:sz w:val="24"/>
-          <w:szCs w:val="24"/>
-        </w:rPr>
-        <w:t xml:space="preserve"> file will launch the application main screen</w:t>
-      </w:r>
-      <w:r>
-        <w:rPr>
-          <w:rFonts w:asciiTheme="minorBidi" w:hAnsiTheme="minorBidi"/>
-          <w:sz w:val="24"/>
-          <w:szCs w:val="24"/>
-        </w:rPr>
-        <w:t>.</w:t>
-      </w:r>
-    </w:p>
-    <w:p>
-      <w:pPr>
-        <w:ind w:left="90"/>
-        <w:rPr>
-          <w:rFonts w:asciiTheme="minorBidi" w:hAnsiTheme="minorBidi"/>
-          <w:sz w:val="24"/>
-          <w:szCs w:val="24"/>
-        </w:rPr>
-      </w:pPr>
-    </w:p>
-    <w:p>
-      <w:pPr>
-        <w:ind w:left="90"/>
-        <w:rPr>
-          <w:rFonts w:asciiTheme="minorBidi" w:hAnsiTheme="minorBidi"/>
-          <w:sz w:val="24"/>
-          <w:szCs w:val="24"/>
-        </w:rPr>
-      </w:pPr>
-    </w:p>
-    <w:p>
-      <w:pPr>
-        <w:ind w:left="90"/>
+      </w:pPr>
+      <w:r>
         <w:rPr>
           <w:b/>
           <w:bCs/>
@@ -370,7 +594,8 @@
           <w:sz w:val="32"/>
           <w:szCs w:val="32"/>
         </w:rPr>
-      </w:pPr>
+        <w:t xml:space="preserve">How to use the </w:t>
+      </w:r>
       <w:r>
         <w:rPr>
           <w:b/>
@@ -379,7 +604,7 @@
           <w:sz w:val="32"/>
           <w:szCs w:val="32"/>
         </w:rPr>
-        <w:t xml:space="preserve">How to use the </w:t>
+        <w:t>TBB Authoring App</w:t>
       </w:r>
       <w:r>
         <w:rPr>
@@ -389,16 +614,6 @@
           <w:sz w:val="32"/>
           <w:szCs w:val="32"/>
         </w:rPr>
-        <w:t>TBB Authoring App</w:t>
-      </w:r>
-      <w:r>
-        <w:rPr>
-          <w:b/>
-          <w:bCs/>
-          <w:color w:val="FF0000"/>
-          <w:sz w:val="32"/>
-          <w:szCs w:val="32"/>
-        </w:rPr>
         <w:t>:</w:t>
       </w:r>
     </w:p>
@@ -442,7 +657,23 @@
           <w:sz w:val="24"/>
           <w:szCs w:val="24"/>
         </w:rPr>
-        <w:t xml:space="preserve">main screen allows you to chose from two main options </w:t>
+        <w:t xml:space="preserve">main screen allows you to </w:t>
+      </w:r>
+      <w:r>
+        <w:rPr>
+          <w:rFonts w:asciiTheme="minorBidi" w:hAnsiTheme="minorBidi"/>
+          <w:sz w:val="24"/>
+          <w:szCs w:val="24"/>
+        </w:rPr>
+        <w:t>choose</w:t>
+      </w:r>
+      <w:r>
+        <w:rPr>
+          <w:rFonts w:asciiTheme="minorBidi" w:hAnsiTheme="minorBidi"/>
+          <w:sz w:val="24"/>
+          <w:szCs w:val="24"/>
+        </w:rPr>
+        <w:t xml:space="preserve"> from two main options </w:t>
       </w:r>
     </w:p>
     <w:p>
@@ -543,6 +774,7 @@
       <w:r>
         <w:rPr>
           <w:noProof/>
+          <w:lang w:val="en-US"/>
         </w:rPr>
         <mc:AlternateContent>
           <mc:Choice Requires="wps">
@@ -610,7 +842,7 @@
               </wp:anchor>
             </w:drawing>
           </mc:Choice>
-          <mc:Fallback>
+          <mc:Fallback xmlns:w16cid="http://schemas.microsoft.com/office/word/2016/wordml/cid" xmlns:am3d="http://schemas.microsoft.com/office/drawing/2017/model3d" xmlns:aink="http://schemas.microsoft.com/office/drawing/2016/ink" xmlns:cx8="http://schemas.microsoft.com/office/drawing/2016/5/14/chartex" xmlns:cx7="http://schemas.microsoft.com/office/drawing/2016/5/13/chartex" xmlns:cx6="http://schemas.microsoft.com/office/drawing/2016/5/12/chartex" xmlns:cx5="http://schemas.microsoft.com/office/drawing/2016/5/11/chartex" xmlns:cx4="http://schemas.microsoft.com/office/drawing/2016/5/10/chartex" xmlns:cx3="http://schemas.microsoft.com/office/drawing/2016/5/9/chartex" xmlns:cx2="http://schemas.microsoft.com/office/drawing/2015/10/21/chartex">
             <w:pict>
               <v:shapetype w14:anchorId="2A99BC6B" id="_x0000_t13" coordsize="21600,21600" o:spt="13" adj="16200,5400" path="m@0,l@0@1,0@1,0@2@0@2@0,21600,21600,10800xe">
                 <v:stroke joinstyle="miter"/>
@@ -636,11 +868,19 @@
       <w:r>
         <w:rPr>
           <w:noProof/>
+          <w:lang w:val="en-US"/>
+        </w:rPr>
+        <w:t xml:space="preserve"> </w:t>
+      </w:r>
+      <w:r>
+        <w:rPr>
+          <w:noProof/>
+          <w:lang w:val="en-US"/>
         </w:rPr>
         <w:drawing>
-          <wp:inline distT="0" distB="0" distL="0" distR="0" wp14:anchorId="472D329C" wp14:editId="2BFB5FF1">
-            <wp:extent cx="3676650" cy="1838325"/>
-            <wp:effectExtent l="0" t="0" r="0" b="9525"/>
+          <wp:inline distT="0" distB="0" distL="0" distR="0" wp14:anchorId="4A5AE194" wp14:editId="1B8CC5E2">
+            <wp:extent cx="3800475" cy="1905000"/>
+            <wp:effectExtent l="0" t="0" r="9525" b="0"/>
             <wp:docPr id="1" name="Picture 1"/>
             <wp:cNvGraphicFramePr>
               <a:graphicFrameLocks xmlns:a="http://schemas.openxmlformats.org/drawingml/2006/main" noChangeAspect="1"/>
@@ -661,7 +901,7 @@
                   <pic:spPr>
                     <a:xfrm>
                       <a:off x="0" y="0"/>
-                      <a:ext cx="3676650" cy="1838325"/>
+                      <a:ext cx="3800475" cy="1905000"/>
                     </a:xfrm>
                     <a:prstGeom prst="rect">
                       <a:avLst/>
@@ -763,13 +1003,14 @@
       <w:r>
         <w:rPr>
           <w:noProof/>
+          <w:lang w:val="en-US"/>
         </w:rPr>
         <w:lastRenderedPageBreak/>
         <w:drawing>
-          <wp:inline distT="0" distB="0" distL="0" distR="0" wp14:anchorId="63614306" wp14:editId="7A64D95E">
-            <wp:extent cx="5943600" cy="4227830"/>
-            <wp:effectExtent l="0" t="0" r="0" b="1270"/>
-            <wp:docPr id="4" name="Picture 4"/>
+          <wp:inline distT="0" distB="0" distL="0" distR="0" wp14:anchorId="27E40388" wp14:editId="71684880">
+            <wp:extent cx="4838700" cy="3209925"/>
+            <wp:effectExtent l="0" t="0" r="0" b="9525"/>
+            <wp:docPr id="8" name="Picture 8"/>
             <wp:cNvGraphicFramePr>
               <a:graphicFrameLocks xmlns:a="http://schemas.openxmlformats.org/drawingml/2006/main" noChangeAspect="1"/>
             </wp:cNvGraphicFramePr>
@@ -789,7 +1030,7 @@
                   <pic:spPr>
                     <a:xfrm>
                       <a:off x="0" y="0"/>
-                      <a:ext cx="5943600" cy="4227830"/>
+                      <a:ext cx="4838700" cy="3209925"/>
                     </a:xfrm>
                     <a:prstGeom prst="rect">
                       <a:avLst/>
@@ -801,6 +1042,8 @@
           </wp:inline>
         </w:drawing>
       </w:r>
+      <w:bookmarkStart w:id="0" w:name="_GoBack"/>
+      <w:bookmarkEnd w:id="0"/>
     </w:p>
     <w:p>
       <w:pPr>
@@ -844,8 +1087,9 @@
           <w:sz w:val="24"/>
           <w:szCs w:val="24"/>
         </w:rPr>
-        <w:t xml:space="preserve">Then click open </w:t>
-      </w:r>
+        <w:t xml:space="preserve">Then click </w:t>
+      </w:r>
+      <w:proofErr w:type="gramStart"/>
       <w:r>
         <w:rPr>
           <w:rFonts w:asciiTheme="minorBidi" w:hAnsiTheme="minorBidi"/>
@@ -854,7 +1098,28 @@
           <w:sz w:val="24"/>
           <w:szCs w:val="24"/>
         </w:rPr>
-        <w:t>which will load the scenario into the program</w:t>
+        <w:t xml:space="preserve">open </w:t>
+      </w:r>
+      <w:r>
+        <w:rPr>
+          <w:rFonts w:asciiTheme="minorBidi" w:hAnsiTheme="minorBidi"/>
+          <w:i/>
+          <w:iCs/>
+          <w:sz w:val="24"/>
+          <w:szCs w:val="24"/>
+        </w:rPr>
+        <w:t>which</w:t>
+      </w:r>
+      <w:proofErr w:type="gramEnd"/>
+      <w:r>
+        <w:rPr>
+          <w:rFonts w:asciiTheme="minorBidi" w:hAnsiTheme="minorBidi"/>
+          <w:i/>
+          <w:iCs/>
+          <w:sz w:val="24"/>
+          <w:szCs w:val="24"/>
+        </w:rPr>
+        <w:t xml:space="preserve"> will load the scenario into the program</w:t>
       </w:r>
     </w:p>
     <w:p>
@@ -1010,7 +1275,25 @@
           <w:sz w:val="24"/>
           <w:szCs w:val="24"/>
         </w:rPr>
-        <w:t xml:space="preserve">Creating a new scenario can be done by pressing on the new scenario button from the main screen of the </w:t>
+        <w:t xml:space="preserve">Creating a new scenario </w:t>
+      </w:r>
+      <w:proofErr w:type="gramStart"/>
+      <w:r>
+        <w:rPr>
+          <w:rFonts w:asciiTheme="minorBidi" w:hAnsiTheme="minorBidi"/>
+          <w:sz w:val="24"/>
+          <w:szCs w:val="24"/>
+        </w:rPr>
+        <w:t>can be done</w:t>
+      </w:r>
+      <w:proofErr w:type="gramEnd"/>
+      <w:r>
+        <w:rPr>
+          <w:rFonts w:asciiTheme="minorBidi" w:hAnsiTheme="minorBidi"/>
+          <w:sz w:val="24"/>
+          <w:szCs w:val="24"/>
+        </w:rPr>
+        <w:t xml:space="preserve"> by pressing on the new scenario button from the main screen of the </w:t>
       </w:r>
       <w:r>
         <w:rPr>
@@ -1043,6 +1326,7 @@
       <w:r>
         <w:rPr>
           <w:noProof/>
+          <w:lang w:val="en-US"/>
         </w:rPr>
         <mc:AlternateContent>
           <mc:Choice Requires="wps">
@@ -1104,7 +1388,7 @@
               </wp:anchor>
             </w:drawing>
           </mc:Choice>
-          <mc:Fallback>
+          <mc:Fallback xmlns:w16cid="http://schemas.microsoft.com/office/word/2016/wordml/cid" xmlns:am3d="http://schemas.microsoft.com/office/drawing/2017/model3d" xmlns:aink="http://schemas.microsoft.com/office/drawing/2016/ink" xmlns:cx8="http://schemas.microsoft.com/office/drawing/2016/5/14/chartex" xmlns:cx7="http://schemas.microsoft.com/office/drawing/2016/5/13/chartex" xmlns:cx6="http://schemas.microsoft.com/office/drawing/2016/5/12/chartex" xmlns:cx5="http://schemas.microsoft.com/office/drawing/2016/5/11/chartex" xmlns:cx4="http://schemas.microsoft.com/office/drawing/2016/5/10/chartex" xmlns:cx3="http://schemas.microsoft.com/office/drawing/2016/5/9/chartex" xmlns:cx2="http://schemas.microsoft.com/office/drawing/2015/10/21/chartex">
             <w:pict>
               <v:shape w14:anchorId="1A234A5C" id="Arrow: Right 10" o:spid="_x0000_s1026" type="#_x0000_t13" style="position:absolute;margin-left:319.75pt;margin-top:119.45pt;width:65.9pt;height:30.4pt;rotation:-8923065fd;z-index:251661312;visibility:visible;mso-wrap-style:square;mso-width-percent:0;mso-height-percent:0;mso-wrap-distance-left:9pt;mso-wrap-distance-top:0;mso-wrap-distance-right:9pt;mso-wrap-distance-bottom:0;mso-position-horizontal:absolute;mso-position-horizontal-relative:text;mso-position-vertical:absolute;mso-position-vertical-relative:text;mso-width-percent:0;mso-height-percent:0;mso-width-relative:margin;mso-height-relative:margin;v-text-anchor:middle" o:gfxdata="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" adj="16617" fillcolor="red" strokecolor="#2f528f" strokeweight="1pt"/>
             </w:pict>
@@ -1114,6 +1398,7 @@
       <w:r>
         <w:rPr>
           <w:noProof/>
+          <w:lang w:val="en-US"/>
         </w:rPr>
         <w:drawing>
           <wp:inline distT="0" distB="0" distL="0" distR="0" wp14:anchorId="19DF51A2" wp14:editId="274B830D">
@@ -1195,6 +1480,7 @@
       <w:r>
         <w:rPr>
           <w:noProof/>
+          <w:lang w:val="en-US"/>
         </w:rPr>
         <w:drawing>
           <wp:anchor distT="0" distB="0" distL="114300" distR="114300" simplePos="0" relativeHeight="251677696" behindDoc="1" locked="0" layoutInCell="1" allowOverlap="1" wp14:anchorId="370BE170" wp14:editId="1848B978">
@@ -1272,6 +1558,7 @@
           <w:color w:val="FF0000"/>
           <w:sz w:val="32"/>
           <w:szCs w:val="32"/>
+          <w:lang w:val="en-US"/>
         </w:rPr>
         <mc:AlternateContent>
           <mc:Choice Requires="wps">
@@ -1384,6 +1671,7 @@
       <w:r>
         <w:rPr>
           <w:noProof/>
+          <w:lang w:val="en-US"/>
         </w:rPr>
         <mc:AlternateContent>
           <mc:Choice Requires="wps">
@@ -1441,7 +1729,7 @@
               </wp:anchor>
             </w:drawing>
           </mc:Choice>
-          <mc:Fallback>
+          <mc:Fallback xmlns:w16cid="http://schemas.microsoft.com/office/word/2016/wordml/cid" xmlns:am3d="http://schemas.microsoft.com/office/drawing/2017/model3d" xmlns:aink="http://schemas.microsoft.com/office/drawing/2016/ink" xmlns:cx8="http://schemas.microsoft.com/office/drawing/2016/5/14/chartex" xmlns:cx7="http://schemas.microsoft.com/office/drawing/2016/5/13/chartex" xmlns:cx6="http://schemas.microsoft.com/office/drawing/2016/5/12/chartex" xmlns:cx5="http://schemas.microsoft.com/office/drawing/2016/5/11/chartex" xmlns:cx4="http://schemas.microsoft.com/office/drawing/2016/5/10/chartex" xmlns:cx3="http://schemas.microsoft.com/office/drawing/2016/5/9/chartex" xmlns:cx2="http://schemas.microsoft.com/office/drawing/2015/10/21/chartex">
             <w:pict>
               <v:shapetype w14:anchorId="317F91DC" id="_x0000_t32" coordsize="21600,21600" o:spt="32" o:oned="t" path="m,l21600,21600e" filled="f">
                 <v:path arrowok="t" fillok="f" o:connecttype="none"/>
@@ -1463,6 +1751,7 @@
           <w:color w:val="FF0000"/>
           <w:sz w:val="32"/>
           <w:szCs w:val="32"/>
+          <w:lang w:val="en-US"/>
         </w:rPr>
         <mc:AlternateContent>
           <mc:Choice Requires="wps">
@@ -1590,6 +1879,7 @@
       <w:r>
         <w:rPr>
           <w:noProof/>
+          <w:lang w:val="en-US"/>
         </w:rPr>
         <mc:AlternateContent>
           <mc:Choice Requires="wps">
@@ -1643,7 +1933,7 @@
               </wp:anchor>
             </w:drawing>
           </mc:Choice>
-          <mc:Fallback>
+          <mc:Fallback xmlns:w16cid="http://schemas.microsoft.com/office/word/2016/wordml/cid" xmlns:am3d="http://schemas.microsoft.com/office/drawing/2017/model3d" xmlns:aink="http://schemas.microsoft.com/office/drawing/2016/ink" xmlns:cx8="http://schemas.microsoft.com/office/drawing/2016/5/14/chartex" xmlns:cx7="http://schemas.microsoft.com/office/drawing/2016/5/13/chartex" xmlns:cx6="http://schemas.microsoft.com/office/drawing/2016/5/12/chartex" xmlns:cx5="http://schemas.microsoft.com/office/drawing/2016/5/11/chartex" xmlns:cx4="http://schemas.microsoft.com/office/drawing/2016/5/10/chartex" xmlns:cx3="http://schemas.microsoft.com/office/drawing/2016/5/9/chartex" xmlns:cx2="http://schemas.microsoft.com/office/drawing/2015/10/21/chartex">
             <w:pict>
               <v:shape w14:anchorId="13E60282" id="Straight Arrow Connector 6" o:spid="_x0000_s1026" type="#_x0000_t32" style="position:absolute;margin-left:-12pt;margin-top:30.25pt;width:42pt;height:8.9pt;flip:y;z-index:251667456;visibility:visible;mso-wrap-style:square;mso-width-percent:0;mso-height-percent:0;mso-wrap-distance-left:9pt;mso-wrap-distance-top:0;mso-wrap-distance-right:9pt;mso-wrap-distance-bottom:0;mso-position-horizontal:absolute;mso-position-horizontal-relative:margin;mso-position-vertical:absolute;mso-position-vertical-relative:text;mso-width-percent:0;mso-height-percent:0;mso-width-relative:margin;mso-height-relative:margin" o:gfxdata="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" strokecolor="windowText" strokeweight=".5pt">
                 <v:stroke endarrow="block" joinstyle="miter"/>
@@ -1684,6 +1974,7 @@
           <w:color w:val="FF0000"/>
           <w:sz w:val="32"/>
           <w:szCs w:val="32"/>
+          <w:lang w:val="en-US"/>
         </w:rPr>
         <mc:AlternateContent>
           <mc:Choice Requires="wps">
@@ -1881,15 +2172,33 @@
           <w:sz w:val="24"/>
           <w:szCs w:val="24"/>
         </w:rPr>
-        <w:t xml:space="preserve">Adding command can be easily </w:t>
-      </w:r>
-      <w:r>
-        <w:rPr>
-          <w:rFonts w:asciiTheme="minorBidi" w:hAnsiTheme="minorBidi"/>
-          <w:sz w:val="24"/>
-          <w:szCs w:val="24"/>
-        </w:rPr>
-        <w:t>done choosing</w:t>
+        <w:t xml:space="preserve">Adding command </w:t>
+      </w:r>
+      <w:proofErr w:type="gramStart"/>
+      <w:r>
+        <w:rPr>
+          <w:rFonts w:asciiTheme="minorBidi" w:hAnsiTheme="minorBidi"/>
+          <w:sz w:val="24"/>
+          <w:szCs w:val="24"/>
+        </w:rPr>
+        <w:t xml:space="preserve">can be easily </w:t>
+      </w:r>
+      <w:r>
+        <w:rPr>
+          <w:rFonts w:asciiTheme="minorBidi" w:hAnsiTheme="minorBidi"/>
+          <w:sz w:val="24"/>
+          <w:szCs w:val="24"/>
+        </w:rPr>
+        <w:t>done</w:t>
+      </w:r>
+      <w:proofErr w:type="gramEnd"/>
+      <w:r>
+        <w:rPr>
+          <w:rFonts w:asciiTheme="minorBidi" w:hAnsiTheme="minorBidi"/>
+          <w:sz w:val="24"/>
+          <w:szCs w:val="24"/>
+        </w:rPr>
+        <w:t xml:space="preserve"> choosing</w:t>
       </w:r>
       <w:r>
         <w:rPr>
@@ -1941,6 +2250,7 @@
           <w:color w:val="FF0000"/>
           <w:sz w:val="32"/>
           <w:szCs w:val="32"/>
+          <w:lang w:val="en-US"/>
         </w:rPr>
         <mc:AlternateContent>
           <mc:Choice Requires="wps">
@@ -2499,6 +2809,7 @@
       <w:r>
         <w:rPr>
           <w:noProof/>
+          <w:lang w:val="en-US"/>
         </w:rPr>
         <w:drawing>
           <wp:inline distT="0" distB="0" distL="0" distR="0" wp14:anchorId="3F44B9C6" wp14:editId="4A97BC44">
@@ -2555,6 +2866,7 @@
           <w:color w:val="FF0000"/>
           <w:sz w:val="32"/>
           <w:szCs w:val="32"/>
+          <w:lang w:val="en-US"/>
         </w:rPr>
         <mc:AlternateContent>
           <mc:Choice Requires="wps">
@@ -2675,12 +2987,21 @@
           <w:szCs w:val="24"/>
         </w:rPr>
       </w:pPr>
-      <w:r>
-        <w:rPr>
-          <w:sz w:val="24"/>
-          <w:szCs w:val="24"/>
-        </w:rPr>
-        <w:t xml:space="preserve">the command list </w:t>
+      <w:proofErr w:type="gramStart"/>
+      <w:r>
+        <w:rPr>
+          <w:sz w:val="24"/>
+          <w:szCs w:val="24"/>
+        </w:rPr>
+        <w:t>the</w:t>
+      </w:r>
+      <w:proofErr w:type="gramEnd"/>
+      <w:r>
+        <w:rPr>
+          <w:sz w:val="24"/>
+          <w:szCs w:val="24"/>
+        </w:rPr>
+        <w:t xml:space="preserve"> command list </w:t>
       </w:r>
       <w:r>
         <w:rPr>
@@ -2710,6 +3031,7 @@
         </w:rPr>
         <w:t xml:space="preserve"> </w:t>
       </w:r>
+      <w:proofErr w:type="gramStart"/>
       <w:r>
         <w:rPr>
           <w:sz w:val="24"/>
@@ -2717,6 +3039,7 @@
         </w:rPr>
         <w:t>select</w:t>
       </w:r>
+      <w:proofErr w:type="gramEnd"/>
       <w:r>
         <w:rPr>
           <w:sz w:val="24"/>
@@ -2747,6 +3070,7 @@
           <w:szCs w:val="24"/>
         </w:rPr>
       </w:pPr>
+      <w:proofErr w:type="gramStart"/>
       <w:r>
         <w:rPr>
           <w:rFonts w:asciiTheme="minorBidi" w:hAnsiTheme="minorBidi"/>
@@ -2762,7 +3086,16 @@
           <w:sz w:val="24"/>
           <w:szCs w:val="24"/>
         </w:rPr>
-        <w:t>button. Then</w:t>
+        <w:t>button</w:t>
+      </w:r>
+      <w:proofErr w:type="gramEnd"/>
+      <w:r>
+        <w:rPr>
+          <w:rFonts w:asciiTheme="minorBidi" w:hAnsiTheme="minorBidi"/>
+          <w:sz w:val="24"/>
+          <w:szCs w:val="24"/>
+        </w:rPr>
+        <w:t>. Then</w:t>
       </w:r>
       <w:r>
         <w:rPr>
@@ -2821,6 +3154,7 @@
       <w:r>
         <w:rPr>
           <w:noProof/>
+          <w:lang w:val="en-US"/>
         </w:rPr>
         <w:drawing>
           <wp:inline distT="0" distB="0" distL="0" distR="0" wp14:anchorId="44A675D2" wp14:editId="7A976C33">
@@ -2870,7 +3204,7 @@
 </file>
 
 <file path=word/numbering.xml><?xml version="1.0" encoding="utf-8"?>
-<w:numbering xmlns:wpc="http://schemas.microsoft.com/office/word/2010/wordprocessingCanvas" xmlns:cx="http://schemas.microsoft.com/office/drawing/2014/chartex" xmlns:cx1="http://schemas.microsoft.com/office/drawing/2015/9/8/chartex" xmlns:cx2="http://schemas.microsoft.com/office/drawing/2015/10/21/chartex" xmlns:cx3="http://schemas.microsoft.com/office/drawing/2016/5/9/chartex" xmlns:cx4="http://schemas.microsoft.com/office/drawing/2016/5/10/chartex" xmlns:cx5="http://schemas.microsoft.com/office/drawing/2016/5/11/chartex" xmlns:cx6="http://schemas.microsoft.com/office/drawing/2016/5/12/chartex" xmlns:cx7="http://schemas.microsoft.com/office/drawing/2016/5/13/chartex" xmlns:cx8="http://schemas.microsoft.com/office/drawing/2016/5/14/chartex" xmlns:mc="http://schemas.openxmlformats.org/markup-compatibility/2006" xmlns:aink="http://schemas.microsoft.com/office/drawing/2016/ink" xmlns:am3d="http://schemas.microsoft.com/office/drawing/2017/model3d" xmlns:o="urn:schemas-microsoft-com:office:office" xmlns:r="http://schemas.openxmlformats.org/officeDocument/2006/relationships" xmlns:m="http://schemas.openxmlformats.org/officeDocument/2006/math" xmlns:v="urn:schemas-microsoft-com:vml" xmlns:wp14="http://schemas.microsoft.com/office/word/2010/wordprocessingDrawing" xmlns:wp="http://schemas.openxmlformats.org/drawingml/2006/wordprocessingDrawing" xmlns:w10="urn:schemas-microsoft-com:office:word" xmlns:w="http://schemas.openxmlformats.org/wordprocessingml/2006/main" xmlns:w14="http://schemas.microsoft.com/office/word/2010/wordml" xmlns:w15="http://schemas.microsoft.com/office/word/2012/wordml" xmlns:w16cid="http://schemas.microsoft.com/office/word/2016/wordml/cid" xmlns:w16se="http://schemas.microsoft.com/office/word/2015/wordml/symex" xmlns:wpg="http://schemas.microsoft.com/office/word/2010/wordprocessingGroup" xmlns:wpi="http://schemas.microsoft.com/office/word/2010/wordprocessingInk" xmlns:wne="http://schemas.microsoft.com/office/word/2006/wordml" xmlns:wps="http://schemas.microsoft.com/office/word/2010/wordprocessingShape" mc:Ignorable="w14 w15 w16se w16cid wp14">
+<w:numbering xmlns:wpc="http://schemas.microsoft.com/office/word/2010/wordprocessingCanvas" xmlns:cx="http://schemas.microsoft.com/office/drawing/2014/chartex" xmlns:cx1="http://schemas.microsoft.com/office/drawing/2015/9/8/chartex" xmlns:mc="http://schemas.openxmlformats.org/markup-compatibility/2006" xmlns:o="urn:schemas-microsoft-com:office:office" xmlns:r="http://schemas.openxmlformats.org/officeDocument/2006/relationships" xmlns:m="http://schemas.openxmlformats.org/officeDocument/2006/math" xmlns:v="urn:schemas-microsoft-com:vml" xmlns:wp14="http://schemas.microsoft.com/office/word/2010/wordprocessingDrawing" xmlns:wp="http://schemas.openxmlformats.org/drawingml/2006/wordprocessingDrawing" xmlns:w10="urn:schemas-microsoft-com:office:word" xmlns:w="http://schemas.openxmlformats.org/wordprocessingml/2006/main" xmlns:w14="http://schemas.microsoft.com/office/word/2010/wordml" xmlns:w15="http://schemas.microsoft.com/office/word/2012/wordml" xmlns:w16se="http://schemas.microsoft.com/office/word/2015/wordml/symex" xmlns:wpg="http://schemas.microsoft.com/office/word/2010/wordprocessingGroup" xmlns:wpi="http://schemas.microsoft.com/office/word/2010/wordprocessingInk" xmlns:wne="http://schemas.microsoft.com/office/word/2006/wordml" xmlns:wps="http://schemas.microsoft.com/office/word/2010/wordprocessingShape" mc:Ignorable="w14 w15 w16se wp14">
   <w:abstractNum w:abstractNumId="0" w15:restartNumberingAfterBreak="0">
     <w:nsid w:val="28852F29"/>
     <w:multiLevelType w:val="hybridMultilevel"/>
@@ -3475,7 +3809,7 @@
 </file>
 
 <file path=word/styles.xml><?xml version="1.0" encoding="utf-8"?>
-<w:styles xmlns:mc="http://schemas.openxmlformats.org/markup-compatibility/2006" xmlns:r="http://schemas.openxmlformats.org/officeDocument/2006/relationships" xmlns:w="http://schemas.openxmlformats.org/wordprocessingml/2006/main" xmlns:w14="http://schemas.microsoft.com/office/word/2010/wordml" xmlns:w15="http://schemas.microsoft.com/office/word/2012/wordml" xmlns:w16cid="http://schemas.microsoft.com/office/word/2016/wordml/cid" xmlns:w16se="http://schemas.microsoft.com/office/word/2015/wordml/symex" mc:Ignorable="w14 w15 w16se w16cid">
+<w:styles xmlns:mc="http://schemas.openxmlformats.org/markup-compatibility/2006" xmlns:r="http://schemas.openxmlformats.org/officeDocument/2006/relationships" xmlns:w="http://schemas.openxmlformats.org/wordprocessingml/2006/main" xmlns:w14="http://schemas.microsoft.com/office/word/2010/wordml" xmlns:w15="http://schemas.microsoft.com/office/word/2012/wordml" xmlns:w16se="http://schemas.microsoft.com/office/word/2015/wordml/symex" mc:Ignorable="w14 w15 w16se">
   <w:docDefaults>
     <w:rPrDefault>
       <w:rPr>
@@ -3491,7 +3825,7 @@
       </w:pPr>
     </w:pPrDefault>
   </w:docDefaults>
-  <w:latentStyles w:defLockedState="0" w:defUIPriority="99" w:defSemiHidden="0" w:defUnhideWhenUsed="0" w:defQFormat="0" w:count="375">
+  <w:latentStyles w:defLockedState="0" w:defUIPriority="99" w:defSemiHidden="0" w:defUnhideWhenUsed="0" w:defQFormat="0" w:count="371">
     <w:lsdException w:name="Normal" w:uiPriority="0" w:qFormat="1"/>
     <w:lsdException w:name="heading 1" w:uiPriority="9" w:qFormat="1"/>
     <w:lsdException w:name="heading 2" w:semiHidden="1" w:uiPriority="9" w:unhideWhenUsed="1" w:qFormat="1"/>
@@ -3863,14 +4197,31 @@
     <w:lsdException w:name="List Table 5 Dark Accent 6" w:uiPriority="50"/>
     <w:lsdException w:name="List Table 6 Colorful Accent 6" w:uiPriority="51"/>
     <w:lsdException w:name="List Table 7 Colorful Accent 6" w:uiPriority="52"/>
-    <w:lsdException w:name="Mention" w:semiHidden="1" w:unhideWhenUsed="1"/>
-    <w:lsdException w:name="Smart Hyperlink" w:semiHidden="1" w:unhideWhenUsed="1"/>
-    <w:lsdException w:name="Hashtag" w:semiHidden="1" w:unhideWhenUsed="1"/>
-    <w:lsdException w:name="Unresolved Mention" w:semiHidden="1" w:unhideWhenUsed="1"/>
   </w:latentStyles>
   <w:style w:type="paragraph" w:default="1" w:styleId="Normal">
     <w:name w:val="Normal"/>
     <w:qFormat/>
+  </w:style>
+  <w:style w:type="paragraph" w:styleId="Heading1">
+    <w:name w:val="heading 1"/>
+    <w:basedOn w:val="Normal"/>
+    <w:next w:val="Normal"/>
+    <w:link w:val="Heading1Char"/>
+    <w:uiPriority w:val="9"/>
+    <w:qFormat/>
+    <w:rsid w:val="003D44F6"/>
+    <w:pPr>
+      <w:keepNext/>
+      <w:keepLines/>
+      <w:spacing w:before="240" w:after="0"/>
+      <w:outlineLvl w:val="0"/>
+    </w:pPr>
+    <w:rPr>
+      <w:rFonts w:asciiTheme="majorHAnsi" w:eastAsiaTheme="majorEastAsia" w:hAnsiTheme="majorHAnsi" w:cstheme="majorBidi"/>
+      <w:color w:val="2F5496" w:themeColor="accent1" w:themeShade="BF"/>
+      <w:sz w:val="32"/>
+      <w:szCs w:val="32"/>
+    </w:rPr>
   </w:style>
   <w:style w:type="character" w:default="1" w:styleId="DefaultParagraphFont">
     <w:name w:val="Default Paragraph Font"/>
@@ -3922,7 +4273,705 @@
       <w:contextualSpacing/>
     </w:pPr>
   </w:style>
+  <w:style w:type="character" w:customStyle="1" w:styleId="Heading1Char">
+    <w:name w:val="Heading 1 Char"/>
+    <w:basedOn w:val="DefaultParagraphFont"/>
+    <w:link w:val="Heading1"/>
+    <w:uiPriority w:val="9"/>
+    <w:rsid w:val="003D44F6"/>
+    <w:rPr>
+      <w:rFonts w:asciiTheme="majorHAnsi" w:eastAsiaTheme="majorEastAsia" w:hAnsiTheme="majorHAnsi" w:cstheme="majorBidi"/>
+      <w:color w:val="2F5496" w:themeColor="accent1" w:themeShade="BF"/>
+      <w:sz w:val="32"/>
+      <w:szCs w:val="32"/>
+    </w:rPr>
+  </w:style>
+  <w:style w:type="paragraph" w:styleId="TOCHeading">
+    <w:name w:val="TOC Heading"/>
+    <w:basedOn w:val="Heading1"/>
+    <w:next w:val="Normal"/>
+    <w:uiPriority w:val="39"/>
+    <w:unhideWhenUsed/>
+    <w:qFormat/>
+    <w:rsid w:val="003D44F6"/>
+    <w:pPr>
+      <w:outlineLvl w:val="9"/>
+    </w:pPr>
+    <w:rPr>
+      <w:lang w:val="en-US"/>
+    </w:rPr>
+  </w:style>
+  <w:style w:type="paragraph" w:styleId="TOC2">
+    <w:name w:val="toc 2"/>
+    <w:basedOn w:val="Normal"/>
+    <w:next w:val="Normal"/>
+    <w:autoRedefine/>
+    <w:uiPriority w:val="39"/>
+    <w:unhideWhenUsed/>
+    <w:rsid w:val="003D44F6"/>
+    <w:pPr>
+      <w:spacing w:after="100"/>
+      <w:ind w:left="220"/>
+    </w:pPr>
+    <w:rPr>
+      <w:rFonts w:eastAsiaTheme="minorEastAsia" w:cs="Times New Roman"/>
+      <w:lang w:val="en-US"/>
+    </w:rPr>
+  </w:style>
+  <w:style w:type="paragraph" w:styleId="TOC1">
+    <w:name w:val="toc 1"/>
+    <w:basedOn w:val="Normal"/>
+    <w:next w:val="Normal"/>
+    <w:autoRedefine/>
+    <w:uiPriority w:val="39"/>
+    <w:unhideWhenUsed/>
+    <w:rsid w:val="003D44F6"/>
+    <w:pPr>
+      <w:spacing w:after="100"/>
+    </w:pPr>
+    <w:rPr>
+      <w:rFonts w:eastAsiaTheme="minorEastAsia" w:cs="Times New Roman"/>
+      <w:lang w:val="en-US"/>
+    </w:rPr>
+  </w:style>
+  <w:style w:type="paragraph" w:styleId="TOC3">
+    <w:name w:val="toc 3"/>
+    <w:basedOn w:val="Normal"/>
+    <w:next w:val="Normal"/>
+    <w:autoRedefine/>
+    <w:uiPriority w:val="39"/>
+    <w:unhideWhenUsed/>
+    <w:rsid w:val="003D44F6"/>
+    <w:pPr>
+      <w:spacing w:after="100"/>
+      <w:ind w:left="440"/>
+    </w:pPr>
+    <w:rPr>
+      <w:rFonts w:eastAsiaTheme="minorEastAsia" w:cs="Times New Roman"/>
+      <w:lang w:val="en-US"/>
+    </w:rPr>
+  </w:style>
 </w:styles>
+</file>
+
+<file path=word/glossary/document.xml><?xml version="1.0" encoding="utf-8"?>
+<w:glossaryDocument xmlns:wpc="http://schemas.microsoft.com/office/word/2010/wordprocessingCanvas" xmlns:cx="http://schemas.microsoft.com/office/drawing/2014/chartex" xmlns:cx1="http://schemas.microsoft.com/office/drawing/2015/9/8/chartex" xmlns:mc="http://schemas.openxmlformats.org/markup-compatibility/2006" xmlns:o="urn:schemas-microsoft-com:office:office" xmlns:r="http://schemas.openxmlformats.org/officeDocument/2006/relationships" xmlns:m="http://schemas.openxmlformats.org/officeDocument/2006/math" xmlns:v="urn:schemas-microsoft-com:vml" xmlns:wp14="http://schemas.microsoft.com/office/word/2010/wordprocessingDrawing" xmlns:wp="http://schemas.openxmlformats.org/drawingml/2006/wordprocessingDrawing" xmlns:w10="urn:schemas-microsoft-com:office:word" xmlns:w="http://schemas.openxmlformats.org/wordprocessingml/2006/main" xmlns:w14="http://schemas.microsoft.com/office/word/2010/wordml" xmlns:w15="http://schemas.microsoft.com/office/word/2012/wordml" xmlns:w16se="http://schemas.microsoft.com/office/word/2015/wordml/symex" xmlns:wpg="http://schemas.microsoft.com/office/word/2010/wordprocessingGroup" xmlns:wpi="http://schemas.microsoft.com/office/word/2010/wordprocessingInk" xmlns:wne="http://schemas.microsoft.com/office/word/2006/wordml" xmlns:wps="http://schemas.microsoft.com/office/word/2010/wordprocessingShape" mc:Ignorable="w14 w15 w16se wp14">
+  <w:docParts>
+    <w:docPart>
+      <w:docPartPr>
+        <w:name w:val="961FA42634F74D639112AE7D1011C450"/>
+        <w:category>
+          <w:name w:val="General"/>
+          <w:gallery w:val="placeholder"/>
+        </w:category>
+        <w:types>
+          <w:type w:val="bbPlcHdr"/>
+        </w:types>
+        <w:behaviors>
+          <w:behavior w:val="content"/>
+        </w:behaviors>
+        <w:guid w:val="{419F866C-7963-4C83-8F9A-44920752D3F6}"/>
+      </w:docPartPr>
+      <w:docPartBody>
+        <w:p>
+          <w:pPr>
+            <w:pStyle w:val="961FA42634F74D639112AE7D1011C450"/>
+          </w:pPr>
+          <w:r>
+            <w:t>Type chapter title (level 1)</w:t>
+          </w:r>
+        </w:p>
+      </w:docPartBody>
+    </w:docPart>
+    <w:docPart>
+      <w:docPartPr>
+        <w:name w:val="9E3BBEA3246246F180409B7FBAEF79D0"/>
+        <w:category>
+          <w:name w:val="General"/>
+          <w:gallery w:val="placeholder"/>
+        </w:category>
+        <w:types>
+          <w:type w:val="bbPlcHdr"/>
+        </w:types>
+        <w:behaviors>
+          <w:behavior w:val="content"/>
+        </w:behaviors>
+        <w:guid w:val="{2D50DAED-0FCB-4ED3-9CFF-F3ABD4218BB6}"/>
+      </w:docPartPr>
+      <w:docPartBody>
+        <w:p>
+          <w:pPr>
+            <w:pStyle w:val="9E3BBEA3246246F180409B7FBAEF79D0"/>
+          </w:pPr>
+          <w:r>
+            <w:t>Type chapter title (level 2)</w:t>
+          </w:r>
+        </w:p>
+      </w:docPartBody>
+    </w:docPart>
+    <w:docPart>
+      <w:docPartPr>
+        <w:name w:val="F4A3EAB9674D4FAD974E52E9F3872D9D"/>
+        <w:category>
+          <w:name w:val="General"/>
+          <w:gallery w:val="placeholder"/>
+        </w:category>
+        <w:types>
+          <w:type w:val="bbPlcHdr"/>
+        </w:types>
+        <w:behaviors>
+          <w:behavior w:val="content"/>
+        </w:behaviors>
+        <w:guid w:val="{913B7AC0-4ACE-431D-8B59-7DB226FE313F}"/>
+      </w:docPartPr>
+      <w:docPartBody>
+        <w:p>
+          <w:pPr>
+            <w:pStyle w:val="F4A3EAB9674D4FAD974E52E9F3872D9D"/>
+          </w:pPr>
+          <w:r>
+            <w:t>Type chapter title (level 3)</w:t>
+          </w:r>
+        </w:p>
+      </w:docPartBody>
+    </w:docPart>
+  </w:docParts>
+</w:glossaryDocument>
+</file>
+
+<file path=word/glossary/fontTable.xml><?xml version="1.0" encoding="utf-8"?>
+<w:fonts xmlns:mc="http://schemas.openxmlformats.org/markup-compatibility/2006" xmlns:r="http://schemas.openxmlformats.org/officeDocument/2006/relationships" xmlns:w="http://schemas.openxmlformats.org/wordprocessingml/2006/main" xmlns:w14="http://schemas.microsoft.com/office/word/2010/wordml" xmlns:w15="http://schemas.microsoft.com/office/word/2012/wordml" xmlns:w16se="http://schemas.microsoft.com/office/word/2015/wordml/symex" mc:Ignorable="w14 w15 w16se">
+  <w:font w:name="Times New Roman">
+    <w:panose1 w:val="02020603050405020304"/>
+    <w:charset w:val="00"/>
+    <w:family w:val="roman"/>
+    <w:pitch w:val="variable"/>
+    <w:sig w:usb0="E0002AFF" w:usb1="C0007841" w:usb2="00000009" w:usb3="00000000" w:csb0="000001FF" w:csb1="00000000"/>
+  </w:font>
+  <w:font w:name="Arial">
+    <w:panose1 w:val="020B0604020202020204"/>
+    <w:charset w:val="00"/>
+    <w:family w:val="swiss"/>
+    <w:pitch w:val="variable"/>
+    <w:sig w:usb0="E0002AFF" w:usb1="C0007843" w:usb2="00000009" w:usb3="00000000" w:csb0="000001FF" w:csb1="00000000"/>
+  </w:font>
+  <w:font w:name="Calibri">
+    <w:panose1 w:val="020F0502020204030204"/>
+    <w:charset w:val="00"/>
+    <w:family w:val="swiss"/>
+    <w:pitch w:val="variable"/>
+    <w:sig w:usb0="E00002FF" w:usb1="4000ACFF" w:usb2="00000001" w:usb3="00000000" w:csb0="0000019F" w:csb1="00000000"/>
+  </w:font>
+  <w:font w:name="Courier New">
+    <w:panose1 w:val="02070309020205020404"/>
+    <w:charset w:val="00"/>
+    <w:family w:val="modern"/>
+    <w:pitch w:val="fixed"/>
+    <w:sig w:usb0="E0002AFF" w:usb1="C0007843" w:usb2="00000009" w:usb3="00000000" w:csb0="000001FF" w:csb1="00000000"/>
+  </w:font>
+  <w:font w:name="Wingdings">
+    <w:panose1 w:val="05000000000000000000"/>
+    <w:charset w:val="02"/>
+    <w:family w:val="auto"/>
+    <w:pitch w:val="variable"/>
+    <w:sig w:usb0="00000000" w:usb1="10000000" w:usb2="00000000" w:usb3="00000000" w:csb0="80000000" w:csb1="00000000"/>
+  </w:font>
+  <w:font w:name="Symbol">
+    <w:panose1 w:val="05050102010706020507"/>
+    <w:charset w:val="02"/>
+    <w:family w:val="roman"/>
+    <w:pitch w:val="variable"/>
+    <w:sig w:usb0="00000000" w:usb1="10000000" w:usb2="00000000" w:usb3="00000000" w:csb0="80000000" w:csb1="00000000"/>
+  </w:font>
+  <w:font w:name="Calibri Light">
+    <w:panose1 w:val="020F0302020204030204"/>
+    <w:charset w:val="00"/>
+    <w:family w:val="swiss"/>
+    <w:pitch w:val="variable"/>
+    <w:sig w:usb0="A00002EF" w:usb1="4000207B" w:usb2="00000000" w:usb3="00000000" w:csb0="0000019F" w:csb1="00000000"/>
+  </w:font>
+</w:fonts>
+</file>
+
+<file path=word/glossary/settings.xml><?xml version="1.0" encoding="utf-8"?>
+<w:settings xmlns:mc="http://schemas.openxmlformats.org/markup-compatibility/2006" xmlns:o="urn:schemas-microsoft-com:office:office" xmlns:r="http://schemas.openxmlformats.org/officeDocument/2006/relationships" xmlns:m="http://schemas.openxmlformats.org/officeDocument/2006/math" xmlns:v="urn:schemas-microsoft-com:vml" xmlns:w10="urn:schemas-microsoft-com:office:word" xmlns:w="http://schemas.openxmlformats.org/wordprocessingml/2006/main" xmlns:w14="http://schemas.microsoft.com/office/word/2010/wordml" xmlns:w15="http://schemas.microsoft.com/office/word/2012/wordml" xmlns:w16se="http://schemas.microsoft.com/office/word/2015/wordml/symex" xmlns:sl="http://schemas.openxmlformats.org/schemaLibrary/2006/main" mc:Ignorable="w14 w15 w16se">
+  <w:view w:val="normal"/>
+  <w:defaultTabStop w:val="720"/>
+  <w:characterSpacingControl w:val="doNotCompress"/>
+  <w:compat>
+    <w:useFELayout/>
+    <w:compatSetting w:name="compatibilityMode" w:uri="http://schemas.microsoft.com/office/word" w:val="15"/>
+    <w:compatSetting w:name="overrideTableStyleFontSizeAndJustification" w:uri="http://schemas.microsoft.com/office/word" w:val="1"/>
+    <w:compatSetting w:name="enableOpenTypeFeatures" w:uri="http://schemas.microsoft.com/office/word" w:val="1"/>
+    <w:compatSetting w:name="doNotFlipMirrorIndents" w:uri="http://schemas.microsoft.com/office/word" w:val="1"/>
+    <w:compatSetting w:name="differentiateMultirowTableHeaders" w:uri="http://schemas.microsoft.com/office/word" w:val="1"/>
+  </w:compat>
+  <w:rsids>
+    <w:rsidRoot w:val="00963D9F"/>
+    <w:rsid w:val="00963D9F"/>
+  </w:rsids>
+  <m:mathPr>
+    <m:mathFont m:val="Cambria Math"/>
+    <m:brkBin m:val="before"/>
+    <m:brkBinSub m:val="--"/>
+    <m:smallFrac m:val="0"/>
+    <m:dispDef/>
+    <m:lMargin m:val="0"/>
+    <m:rMargin m:val="0"/>
+    <m:defJc m:val="centerGroup"/>
+    <m:wrapIndent m:val="1440"/>
+    <m:intLim m:val="subSup"/>
+    <m:naryLim m:val="undOvr"/>
+  </m:mathPr>
+  <w:themeFontLang w:val="en-US"/>
+  <w:clrSchemeMapping w:bg1="light1" w:t1="dark1" w:bg2="light2" w:t2="dark2" w:accent1="accent1" w:accent2="accent2" w:accent3="accent3" w:accent4="accent4" w:accent5="accent5" w:accent6="accent6" w:hyperlink="hyperlink" w:followedHyperlink="followedHyperlink"/>
+  <w:decimalSymbol w:val="."/>
+  <w:listSeparator w:val=","/>
+  <w15:chartTrackingRefBased/>
+</w:settings>
+</file>
+
+<file path=word/glossary/styles.xml><?xml version="1.0" encoding="utf-8"?>
+<w:styles xmlns:mc="http://schemas.openxmlformats.org/markup-compatibility/2006" xmlns:r="http://schemas.openxmlformats.org/officeDocument/2006/relationships" xmlns:w="http://schemas.openxmlformats.org/wordprocessingml/2006/main" xmlns:w14="http://schemas.microsoft.com/office/word/2010/wordml" xmlns:w15="http://schemas.microsoft.com/office/word/2012/wordml" xmlns:w16se="http://schemas.microsoft.com/office/word/2015/wordml/symex" mc:Ignorable="w14 w15 w16se">
+  <w:docDefaults>
+    <w:rPrDefault>
+      <w:rPr>
+        <w:rFonts w:asciiTheme="minorHAnsi" w:eastAsiaTheme="minorEastAsia" w:hAnsiTheme="minorHAnsi" w:cstheme="minorBidi"/>
+        <w:sz w:val="22"/>
+        <w:szCs w:val="22"/>
+        <w:lang w:val="en-US" w:eastAsia="en-US" w:bidi="ar-SA"/>
+      </w:rPr>
+    </w:rPrDefault>
+    <w:pPrDefault>
+      <w:pPr>
+        <w:spacing w:after="160" w:line="259" w:lineRule="auto"/>
+      </w:pPr>
+    </w:pPrDefault>
+  </w:docDefaults>
+  <w:latentStyles w:defLockedState="0" w:defUIPriority="99" w:defSemiHidden="0" w:defUnhideWhenUsed="0" w:defQFormat="0" w:count="371">
+    <w:lsdException w:name="Normal" w:uiPriority="0" w:qFormat="1"/>
+    <w:lsdException w:name="heading 1" w:uiPriority="9" w:qFormat="1"/>
+    <w:lsdException w:name="heading 2" w:semiHidden="1" w:uiPriority="9" w:unhideWhenUsed="1" w:qFormat="1"/>
+    <w:lsdException w:name="heading 3" w:semiHidden="1" w:uiPriority="9" w:unhideWhenUsed="1" w:qFormat="1"/>
+    <w:lsdException w:name="heading 4" w:semiHidden="1" w:uiPriority="9" w:unhideWhenUsed="1" w:qFormat="1"/>
+    <w:lsdException w:name="heading 5" w:semiHidden="1" w:uiPriority="9" w:unhideWhenUsed="1" w:qFormat="1"/>
+    <w:lsdException w:name="heading 6" w:semiHidden="1" w:uiPriority="9" w:unhideWhenUsed="1" w:qFormat="1"/>
+    <w:lsdException w:name="heading 7" w:semiHidden="1" w:uiPriority="9" w:unhideWhenUsed="1" w:qFormat="1"/>
+    <w:lsdException w:name="heading 8" w:semiHidden="1" w:uiPriority="9" w:unhideWhenUsed="1" w:qFormat="1"/>
+    <w:lsdException w:name="heading 9" w:semiHidden="1" w:uiPriority="9" w:unhideWhenUsed="1" w:qFormat="1"/>
+    <w:lsdException w:name="index 1" w:semiHidden="1" w:unhideWhenUsed="1"/>
+    <w:lsdException w:name="index 2" w:semiHidden="1" w:unhideWhenUsed="1"/>
+    <w:lsdException w:name="index 3" w:semiHidden="1" w:unhideWhenUsed="1"/>
+    <w:lsdException w:name="index 4" w:semiHidden="1" w:unhideWhenUsed="1"/>
+    <w:lsdException w:name="index 5" w:semiHidden="1" w:unhideWhenUsed="1"/>
+    <w:lsdException w:name="index 6" w:semiHidden="1" w:unhideWhenUsed="1"/>
+    <w:lsdException w:name="index 7" w:semiHidden="1" w:unhideWhenUsed="1"/>
+    <w:lsdException w:name="index 8" w:semiHidden="1" w:unhideWhenUsed="1"/>
+    <w:lsdException w:name="index 9" w:semiHidden="1" w:unhideWhenUsed="1"/>
+    <w:lsdException w:name="toc 1" w:semiHidden="1" w:uiPriority="39" w:unhideWhenUsed="1"/>
+    <w:lsdException w:name="toc 2" w:semiHidden="1" w:uiPriority="39" w:unhideWhenUsed="1"/>
+    <w:lsdException w:name="toc 3" w:semiHidden="1" w:uiPriority="39" w:unhideWhenUsed="1"/>
+    <w:lsdException w:name="toc 4" w:semiHidden="1" w:uiPriority="39" w:unhideWhenUsed="1"/>
+    <w:lsdException w:name="toc 5" w:semiHidden="1" w:uiPriority="39" w:unhideWhenUsed="1"/>
+    <w:lsdException w:name="toc 6" w:semiHidden="1" w:uiPriority="39" w:unhideWhenUsed="1"/>
+    <w:lsdException w:name="toc 7" w:semiHidden="1" w:uiPriority="39" w:unhideWhenUsed="1"/>
+    <w:lsdException w:name="toc 8" w:semiHidden="1" w:uiPriority="39" w:unhideWhenUsed="1"/>
+    <w:lsdException w:name="toc 9" w:semiHidden="1" w:uiPriority="39" w:unhideWhenUsed="1"/>
+    <w:lsdException w:name="Normal Indent" w:semiHidden="1" w:unhideWhenUsed="1"/>
+    <w:lsdException w:name="footnote text" w:semiHidden="1" w:unhideWhenUsed="1"/>
+    <w:lsdException w:name="annotation text" w:semiHidden="1" w:unhideWhenUsed="1"/>
+    <w:lsdException w:name="header" w:semiHidden="1" w:unhideWhenUsed="1"/>
+    <w:lsdException w:name="footer" w:semiHidden="1" w:unhideWhenUsed="1"/>
+    <w:lsdException w:name="index heading" w:semiHidden="1" w:unhideWhenUsed="1"/>
+    <w:lsdException w:name="caption" w:semiHidden="1" w:uiPriority="35" w:unhideWhenUsed="1" w:qFormat="1"/>
+    <w:lsdException w:name="table of figures" w:semiHidden="1" w:unhideWhenUsed="1"/>
+    <w:lsdException w:name="envelope address" w:semiHidden="1" w:unhideWhenUsed="1"/>
+    <w:lsdException w:name="envelope return" w:semiHidden="1" w:unhideWhenUsed="1"/>
+    <w:lsdException w:name="footnote reference" w:semiHidden="1" w:unhideWhenUsed="1"/>
+    <w:lsdException w:name="annotation reference" w:semiHidden="1" w:unhideWhenUsed="1"/>
+    <w:lsdException w:name="line number" w:semiHidden="1" w:unhideWhenUsed="1"/>
+    <w:lsdException w:name="page number" w:semiHidden="1" w:unhideWhenUsed="1"/>
+    <w:lsdException w:name="endnote reference" w:semiHidden="1" w:unhideWhenUsed="1"/>
+    <w:lsdException w:name="endnote text" w:semiHidden="1" w:unhideWhenUsed="1"/>
+    <w:lsdException w:name="table of authorities" w:semiHidden="1" w:unhideWhenUsed="1"/>
+    <w:lsdException w:name="macro" w:semiHidden="1" w:unhideWhenUsed="1"/>
+    <w:lsdException w:name="toa heading" w:semiHidden="1" w:unhideWhenUsed="1"/>
+    <w:lsdException w:name="List" w:semiHidden="1" w:unhideWhenUsed="1"/>
+    <w:lsdException w:name="List Bullet" w:semiHidden="1" w:unhideWhenUsed="1"/>
+    <w:lsdException w:name="List Number" w:semiHidden="1" w:unhideWhenUsed="1"/>
+    <w:lsdException w:name="List 2" w:semiHidden="1" w:unhideWhenUsed="1"/>
+    <w:lsdException w:name="List 3" w:semiHidden="1" w:unhideWhenUsed="1"/>
+    <w:lsdException w:name="List 4" w:semiHidden="1" w:unhideWhenUsed="1"/>
+    <w:lsdException w:name="List 5" w:semiHidden="1" w:unhideWhenUsed="1"/>
+    <w:lsdException w:name="List Bullet 2" w:semiHidden="1" w:unhideWhenUsed="1"/>
+    <w:lsdException w:name="List Bullet 3" w:semiHidden="1" w:unhideWhenUsed="1"/>
+    <w:lsdException w:name="List Bullet 4" w:semiHidden="1" w:unhideWhenUsed="1"/>
+    <w:lsdException w:name="List Bullet 5" w:semiHidden="1" w:unhideWhenUsed="1"/>
+    <w:lsdException w:name="List Number 2" w:semiHidden="1" w:unhideWhenUsed="1"/>
+    <w:lsdException w:name="List Number 3" w:semiHidden="1" w:unhideWhenUsed="1"/>
+    <w:lsdException w:name="List Number 4" w:semiHidden="1" w:unhideWhenUsed="1"/>
+    <w:lsdException w:name="List Number 5" w:semiHidden="1" w:unhideWhenUsed="1"/>
+    <w:lsdException w:name="Title" w:uiPriority="10" w:qFormat="1"/>
+    <w:lsdException w:name="Closing" w:semiHidden="1" w:unhideWhenUsed="1"/>
+    <w:lsdException w:name="Signature" w:semiHidden="1" w:unhideWhenUsed="1"/>
+    <w:lsdException w:name="Default Paragraph Font" w:semiHidden="1" w:uiPriority="1" w:unhideWhenUsed="1"/>
+    <w:lsdException w:name="Body Text" w:semiHidden="1" w:unhideWhenUsed="1"/>
+    <w:lsdException w:name="Body Text Indent" w:semiHidden="1" w:unhideWhenUsed="1"/>
+    <w:lsdException w:name="List Continue" w:semiHidden="1" w:unhideWhenUsed="1"/>
+    <w:lsdException w:name="List Continue 2" w:semiHidden="1" w:unhideWhenUsed="1"/>
+    <w:lsdException w:name="List Continue 3" w:semiHidden="1" w:unhideWhenUsed="1"/>
+    <w:lsdException w:name="List Continue 4" w:semiHidden="1" w:unhideWhenUsed="1"/>
+    <w:lsdException w:name="List Continue 5" w:semiHidden="1" w:unhideWhenUsed="1"/>
+    <w:lsdException w:name="Message Header" w:semiHidden="1" w:unhideWhenUsed="1"/>
+    <w:lsdException w:name="Subtitle" w:uiPriority="11" w:qFormat="1"/>
+    <w:lsdException w:name="Salutation" w:semiHidden="1" w:unhideWhenUsed="1"/>
+    <w:lsdException w:name="Date" w:semiHidden="1" w:unhideWhenUsed="1"/>
+    <w:lsdException w:name="Body Text First Indent" w:semiHidden="1" w:unhideWhenUsed="1"/>
+    <w:lsdException w:name="Body Text First Indent 2" w:semiHidden="1" w:unhideWhenUsed="1"/>
+    <w:lsdException w:name="Note Heading" w:semiHidden="1" w:unhideWhenUsed="1"/>
+    <w:lsdException w:name="Body Text 2" w:semiHidden="1" w:unhideWhenUsed="1"/>
+    <w:lsdException w:name="Body Text 3" w:semiHidden="1" w:unhideWhenUsed="1"/>
+    <w:lsdException w:name="Body Text Indent 2" w:semiHidden="1" w:unhideWhenUsed="1"/>
+    <w:lsdException w:name="Body Text Indent 3" w:semiHidden="1" w:unhideWhenUsed="1"/>
+    <w:lsdException w:name="Block Text" w:semiHidden="1" w:unhideWhenUsed="1"/>
+    <w:lsdException w:name="Hyperlink" w:semiHidden="1" w:unhideWhenUsed="1"/>
+    <w:lsdException w:name="FollowedHyperlink" w:semiHidden="1" w:unhideWhenUsed="1"/>
+    <w:lsdException w:name="Strong" w:uiPriority="22" w:qFormat="1"/>
+    <w:lsdException w:name="Emphasis" w:uiPriority="20" w:qFormat="1"/>
+    <w:lsdException w:name="Document Map" w:semiHidden="1" w:unhideWhenUsed="1"/>
+    <w:lsdException w:name="Plain Text" w:semiHidden="1" w:unhideWhenUsed="1"/>
+    <w:lsdException w:name="E-mail Signature" w:semiHidden="1" w:unhideWhenUsed="1"/>
+    <w:lsdException w:name="HTML Top of Form" w:semiHidden="1" w:unhideWhenUsed="1"/>
+    <w:lsdException w:name="HTML Bottom of Form" w:semiHidden="1" w:unhideWhenUsed="1"/>
+    <w:lsdException w:name="Normal (Web)" w:semiHidden="1" w:unhideWhenUsed="1"/>
+    <w:lsdException w:name="HTML Acronym" w:semiHidden="1" w:unhideWhenUsed="1"/>
+    <w:lsdException w:name="HTML Address" w:semiHidden="1" w:unhideWhenUsed="1"/>
+    <w:lsdException w:name="HTML Cite" w:semiHidden="1" w:unhideWhenUsed="1"/>
+    <w:lsdException w:name="HTML Code" w:semiHidden="1" w:unhideWhenUsed="1"/>
+    <w:lsdException w:name="HTML Definition" w:semiHidden="1" w:unhideWhenUsed="1"/>
+    <w:lsdException w:name="HTML Keyboard" w:semiHidden="1" w:unhideWhenUsed="1"/>
+    <w:lsdException w:name="HTML Preformatted" w:semiHidden="1" w:unhideWhenUsed="1"/>
+    <w:lsdException w:name="HTML Sample" w:semiHidden="1" w:unhideWhenUsed="1"/>
+    <w:lsdException w:name="HTML Typewriter" w:semiHidden="1" w:unhideWhenUsed="1"/>
+    <w:lsdException w:name="HTML Variable" w:semiHidden="1" w:unhideWhenUsed="1"/>
+    <w:lsdException w:name="Normal Table" w:semiHidden="1" w:unhideWhenUsed="1"/>
+    <w:lsdException w:name="annotation subject" w:semiHidden="1" w:unhideWhenUsed="1"/>
+    <w:lsdException w:name="No List" w:semiHidden="1" w:unhideWhenUsed="1"/>
+    <w:lsdException w:name="Outline List 1" w:semiHidden="1" w:unhideWhenUsed="1"/>
+    <w:lsdException w:name="Outline List 2" w:semiHidden="1" w:unhideWhenUsed="1"/>
+    <w:lsdException w:name="Outline List 3" w:semiHidden="1" w:unhideWhenUsed="1"/>
+    <w:lsdException w:name="Table Simple 1" w:semiHidden="1" w:unhideWhenUsed="1"/>
+    <w:lsdException w:name="Table Simple 2" w:semiHidden="1" w:unhideWhenUsed="1"/>
+    <w:lsdException w:name="Table Simple 3" w:semiHidden="1" w:unhideWhenUsed="1"/>
+    <w:lsdException w:name="Table Classic 1" w:semiHidden="1" w:unhideWhenUsed="1"/>
+    <w:lsdException w:name="Table Classic 2" w:semiHidden="1" w:unhideWhenUsed="1"/>
+    <w:lsdException w:name="Table Classic 3" w:semiHidden="1" w:unhideWhenUsed="1"/>
+    <w:lsdException w:name="Table Classic 4" w:semiHidden="1" w:unhideWhenUsed="1"/>
+    <w:lsdException w:name="Table Colorful 1" w:semiHidden="1" w:unhideWhenUsed="1"/>
+    <w:lsdException w:name="Table Colorful 2" w:semiHidden="1" w:unhideWhenUsed="1"/>
+    <w:lsdException w:name="Table Colorful 3" w:semiHidden="1" w:unhideWhenUsed="1"/>
+    <w:lsdException w:name="Table Columns 1" w:semiHidden="1" w:unhideWhenUsed="1"/>
+    <w:lsdException w:name="Table Columns 2" w:semiHidden="1" w:unhideWhenUsed="1"/>
+    <w:lsdException w:name="Table Columns 3" w:semiHidden="1" w:unhideWhenUsed="1"/>
+    <w:lsdException w:name="Table Columns 4" w:semiHidden="1" w:unhideWhenUsed="1"/>
+    <w:lsdException w:name="Table Columns 5" w:semiHidden="1" w:unhideWhenUsed="1"/>
+    <w:lsdException w:name="Table Grid 1" w:semiHidden="1" w:unhideWhenUsed="1"/>
+    <w:lsdException w:name="Table Grid 2" w:semiHidden="1" w:unhideWhenUsed="1"/>
+    <w:lsdException w:name="Table Grid 3" w:semiHidden="1" w:unhideWhenUsed="1"/>
+    <w:lsdException w:name="Table Grid 4" w:semiHidden="1" w:unhideWhenUsed="1"/>
+    <w:lsdException w:name="Table Grid 5" w:semiHidden="1" w:unhideWhenUsed="1"/>
+    <w:lsdException w:name="Table Grid 6" w:semiHidden="1" w:unhideWhenUsed="1"/>
+    <w:lsdException w:name="Table Grid 7" w:semiHidden="1" w:unhideWhenUsed="1"/>
+    <w:lsdException w:name="Table Grid 8" w:semiHidden="1" w:unhideWhenUsed="1"/>
+    <w:lsdException w:name="Table List 1" w:semiHidden="1" w:unhideWhenUsed="1"/>
+    <w:lsdException w:name="Table List 2" w:semiHidden="1" w:unhideWhenUsed="1"/>
+    <w:lsdException w:name="Table List 3" w:semiHidden="1" w:unhideWhenUsed="1"/>
+    <w:lsdException w:name="Table List 4" w:semiHidden="1" w:unhideWhenUsed="1"/>
+    <w:lsdException w:name="Table List 5" w:semiHidden="1" w:unhideWhenUsed="1"/>
+    <w:lsdException w:name="Table List 6" w:semiHidden="1" w:unhideWhenUsed="1"/>
+    <w:lsdException w:name="Table List 7" w:semiHidden="1" w:unhideWhenUsed="1"/>
+    <w:lsdException w:name="Table List 8" w:semiHidden="1" w:unhideWhenUsed="1"/>
+    <w:lsdException w:name="Table 3D effects 1" w:semiHidden="1" w:unhideWhenUsed="1"/>
+    <w:lsdException w:name="Table 3D effects 2" w:semiHidden="1" w:unhideWhenUsed="1"/>
+    <w:lsdException w:name="Table 3D effects 3" w:semiHidden="1" w:unhideWhenUsed="1"/>
+    <w:lsdException w:name="Table Contemporary" w:semiHidden="1" w:unhideWhenUsed="1"/>
+    <w:lsdException w:name="Table Elegant" w:semiHidden="1" w:unhideWhenUsed="1"/>
+    <w:lsdException w:name="Table Professional" w:semiHidden="1" w:unhideWhenUsed="1"/>
+    <w:lsdException w:name="Table Subtle 1" w:semiHidden="1" w:unhideWhenUsed="1"/>
+    <w:lsdException w:name="Table Subtle 2" w:semiHidden="1" w:unhideWhenUsed="1"/>
+    <w:lsdException w:name="Table Web 1" w:semiHidden="1" w:unhideWhenUsed="1"/>
+    <w:lsdException w:name="Table Web 2" w:semiHidden="1" w:unhideWhenUsed="1"/>
+    <w:lsdException w:name="Table Web 3" w:semiHidden="1" w:unhideWhenUsed="1"/>
+    <w:lsdException w:name="Balloon Text" w:semiHidden="1" w:unhideWhenUsed="1"/>
+    <w:lsdException w:name="Table Grid" w:uiPriority="39"/>
+    <w:lsdException w:name="Table Theme" w:semiHidden="1" w:unhideWhenUsed="1"/>
+    <w:lsdException w:name="Placeholder Text" w:semiHidden="1"/>
+    <w:lsdException w:name="No Spacing" w:uiPriority="1" w:qFormat="1"/>
+    <w:lsdException w:name="Light Shading" w:uiPriority="60"/>
+    <w:lsdException w:name="Light List" w:uiPriority="61"/>
+    <w:lsdException w:name="Light Grid" w:uiPriority="62"/>
+    <w:lsdException w:name="Medium Shading 1" w:uiPriority="63"/>
+    <w:lsdException w:name="Medium Shading 2" w:uiPriority="64"/>
+    <w:lsdException w:name="Medium List 1" w:uiPriority="65"/>
+    <w:lsdException w:name="Medium List 2" w:uiPriority="66"/>
+    <w:lsdException w:name="Medium Grid 1" w:uiPriority="67"/>
+    <w:lsdException w:name="Medium Grid 2" w:uiPriority="68"/>
+    <w:lsdException w:name="Medium Grid 3" w:uiPriority="69"/>
+    <w:lsdException w:name="Dark List" w:uiPriority="70"/>
+    <w:lsdException w:name="Colorful Shading" w:uiPriority="71"/>
+    <w:lsdException w:name="Colorful List" w:uiPriority="72"/>
+    <w:lsdException w:name="Colorful Grid" w:uiPriority="73"/>
+    <w:lsdException w:name="Light Shading Accent 1" w:uiPriority="60"/>
+    <w:lsdException w:name="Light List Accent 1" w:uiPriority="61"/>
+    <w:lsdException w:name="Light Grid Accent 1" w:uiPriority="62"/>
+    <w:lsdException w:name="Medium Shading 1 Accent 1" w:uiPriority="63"/>
+    <w:lsdException w:name="Medium Shading 2 Accent 1" w:uiPriority="64"/>
+    <w:lsdException w:name="Medium List 1 Accent 1" w:uiPriority="65"/>
+    <w:lsdException w:name="Revision" w:semiHidden="1"/>
+    <w:lsdException w:name="List Paragraph" w:uiPriority="34" w:qFormat="1"/>
+    <w:lsdException w:name="Quote" w:uiPriority="29" w:qFormat="1"/>
+    <w:lsdException w:name="Intense Quote" w:uiPriority="30" w:qFormat="1"/>
+    <w:lsdException w:name="Medium List 2 Accent 1" w:uiPriority="66"/>
+    <w:lsdException w:name="Medium Grid 1 Accent 1" w:uiPriority="67"/>
+    <w:lsdException w:name="Medium Grid 2 Accent 1" w:uiPriority="68"/>
+    <w:lsdException w:name="Medium Grid 3 Accent 1" w:uiPriority="69"/>
+    <w:lsdException w:name="Dark List Accent 1" w:uiPriority="70"/>
+    <w:lsdException w:name="Colorful Shading Accent 1" w:uiPriority="71"/>
+    <w:lsdException w:name="Colorful List Accent 1" w:uiPriority="72"/>
+    <w:lsdException w:name="Colorful Grid Accent 1" w:uiPriority="73"/>
+    <w:lsdException w:name="Light Shading Accent 2" w:uiPriority="60"/>
+    <w:lsdException w:name="Light List Accent 2" w:uiPriority="61"/>
+    <w:lsdException w:name="Light Grid Accent 2" w:uiPriority="62"/>
+    <w:lsdException w:name="Medium Shading 1 Accent 2" w:uiPriority="63"/>
+    <w:lsdException w:name="Medium Shading 2 Accent 2" w:uiPriority="64"/>
+    <w:lsdException w:name="Medium List 1 Accent 2" w:uiPriority="65"/>
+    <w:lsdException w:name="Medium List 2 Accent 2" w:uiPriority="66"/>
+    <w:lsdException w:name="Medium Grid 1 Accent 2" w:uiPriority="67"/>
+    <w:lsdException w:name="Medium Grid 2 Accent 2" w:uiPriority="68"/>
+    <w:lsdException w:name="Medium Grid 3 Accent 2" w:uiPriority="69"/>
+    <w:lsdException w:name="Dark List Accent 2" w:uiPriority="70"/>
+    <w:lsdException w:name="Colorful Shading Accent 2" w:uiPriority="71"/>
+    <w:lsdException w:name="Colorful List Accent 2" w:uiPriority="72"/>
+    <w:lsdException w:name="Colorful Grid Accent 2" w:uiPriority="73"/>
+    <w:lsdException w:name="Light Shading Accent 3" w:uiPriority="60"/>
+    <w:lsdException w:name="Light List Accent 3" w:uiPriority="61"/>
+    <w:lsdException w:name="Light Grid Accent 3" w:uiPriority="62"/>
+    <w:lsdException w:name="Medium Shading 1 Accent 3" w:uiPriority="63"/>
+    <w:lsdException w:name="Medium Shading 2 Accent 3" w:uiPriority="64"/>
+    <w:lsdException w:name="Medium List 1 Accent 3" w:uiPriority="65"/>
+    <w:lsdException w:name="Medium List 2 Accent 3" w:uiPriority="66"/>
+    <w:lsdException w:name="Medium Grid 1 Accent 3" w:uiPriority="67"/>
+    <w:lsdException w:name="Medium Grid 2 Accent 3" w:uiPriority="68"/>
+    <w:lsdException w:name="Medium Grid 3 Accent 3" w:uiPriority="69"/>
+    <w:lsdException w:name="Dark List Accent 3" w:uiPriority="70"/>
+    <w:lsdException w:name="Colorful Shading Accent 3" w:uiPriority="71"/>
+    <w:lsdException w:name="Colorful List Accent 3" w:uiPriority="72"/>
+    <w:lsdException w:name="Colorful Grid Accent 3" w:uiPriority="73"/>
+    <w:lsdException w:name="Light Shading Accent 4" w:uiPriority="60"/>
+    <w:lsdException w:name="Light List Accent 4" w:uiPriority="61"/>
+    <w:lsdException w:name="Light Grid Accent 4" w:uiPriority="62"/>
+    <w:lsdException w:name="Medium Shading 1 Accent 4" w:uiPriority="63"/>
+    <w:lsdException w:name="Medium Shading 2 Accent 4" w:uiPriority="64"/>
+    <w:lsdException w:name="Medium List 1 Accent 4" w:uiPriority="65"/>
+    <w:lsdException w:name="Medium List 2 Accent 4" w:uiPriority="66"/>
+    <w:lsdException w:name="Medium Grid 1 Accent 4" w:uiPriority="67"/>
+    <w:lsdException w:name="Medium Grid 2 Accent 4" w:uiPriority="68"/>
+    <w:lsdException w:name="Medium Grid 3 Accent 4" w:uiPriority="69"/>
+    <w:lsdException w:name="Dark List Accent 4" w:uiPriority="70"/>
+    <w:lsdException w:name="Colorful Shading Accent 4" w:uiPriority="71"/>
+    <w:lsdException w:name="Colorful List Accent 4" w:uiPriority="72"/>
+    <w:lsdException w:name="Colorful Grid Accent 4" w:uiPriority="73"/>
+    <w:lsdException w:name="Light Shading Accent 5" w:uiPriority="60"/>
+    <w:lsdException w:name="Light List Accent 5" w:uiPriority="61"/>
+    <w:lsdException w:name="Light Grid Accent 5" w:uiPriority="62"/>
+    <w:lsdException w:name="Medium Shading 1 Accent 5" w:uiPriority="63"/>
+    <w:lsdException w:name="Medium Shading 2 Accent 5" w:uiPriority="64"/>
+    <w:lsdException w:name="Medium List 1 Accent 5" w:uiPriority="65"/>
+    <w:lsdException w:name="Medium List 2 Accent 5" w:uiPriority="66"/>
+    <w:lsdException w:name="Medium Grid 1 Accent 5" w:uiPriority="67"/>
+    <w:lsdException w:name="Medium Grid 2 Accent 5" w:uiPriority="68"/>
+    <w:lsdException w:name="Medium Grid 3 Accent 5" w:uiPriority="69"/>
+    <w:lsdException w:name="Dark List Accent 5" w:uiPriority="70"/>
+    <w:lsdException w:name="Colorful Shading Accent 5" w:uiPriority="71"/>
+    <w:lsdException w:name="Colorful List Accent 5" w:uiPriority="72"/>
+    <w:lsdException w:name="Colorful Grid Accent 5" w:uiPriority="73"/>
+    <w:lsdException w:name="Light Shading Accent 6" w:uiPriority="60"/>
+    <w:lsdException w:name="Light List Accent 6" w:uiPriority="61"/>
+    <w:lsdException w:name="Light Grid Accent 6" w:uiPriority="62"/>
+    <w:lsdException w:name="Medium Shading 1 Accent 6" w:uiPriority="63"/>
+    <w:lsdException w:name="Medium Shading 2 Accent 6" w:uiPriority="64"/>
+    <w:lsdException w:name="Medium List 1 Accent 6" w:uiPriority="65"/>
+    <w:lsdException w:name="Medium List 2 Accent 6" w:uiPriority="66"/>
+    <w:lsdException w:name="Medium Grid 1 Accent 6" w:uiPriority="67"/>
+    <w:lsdException w:name="Medium Grid 2 Accent 6" w:uiPriority="68"/>
+    <w:lsdException w:name="Medium Grid 3 Accent 6" w:uiPriority="69"/>
+    <w:lsdException w:name="Dark List Accent 6" w:uiPriority="70"/>
+    <w:lsdException w:name="Colorful Shading Accent 6" w:uiPriority="71"/>
+    <w:lsdException w:name="Colorful List Accent 6" w:uiPriority="72"/>
+    <w:lsdException w:name="Colorful Grid Accent 6" w:uiPriority="73"/>
+    <w:lsdException w:name="Subtle Emphasis" w:uiPriority="19" w:qFormat="1"/>
+    <w:lsdException w:name="Intense Emphasis" w:uiPriority="21" w:qFormat="1"/>
+    <w:lsdException w:name="Subtle Reference" w:uiPriority="31" w:qFormat="1"/>
+    <w:lsdException w:name="Intense Reference" w:uiPriority="32" w:qFormat="1"/>
+    <w:lsdException w:name="Book Title" w:uiPriority="33" w:qFormat="1"/>
+    <w:lsdException w:name="Bibliography" w:semiHidden="1" w:uiPriority="37" w:unhideWhenUsed="1"/>
+    <w:lsdException w:name="TOC Heading" w:semiHidden="1" w:uiPriority="39" w:unhideWhenUsed="1" w:qFormat="1"/>
+    <w:lsdException w:name="Plain Table 1" w:uiPriority="41"/>
+    <w:lsdException w:name="Plain Table 2" w:uiPriority="42"/>
+    <w:lsdException w:name="Plain Table 3" w:uiPriority="43"/>
+    <w:lsdException w:name="Plain Table 4" w:uiPriority="44"/>
+    <w:lsdException w:name="Plain Table 5" w:uiPriority="45"/>
+    <w:lsdException w:name="Grid Table Light" w:uiPriority="40"/>
+    <w:lsdException w:name="Grid Table 1 Light" w:uiPriority="46"/>
+    <w:lsdException w:name="Grid Table 2" w:uiPriority="47"/>
+    <w:lsdException w:name="Grid Table 3" w:uiPriority="48"/>
+    <w:lsdException w:name="Grid Table 4" w:uiPriority="49"/>
+    <w:lsdException w:name="Grid Table 5 Dark" w:uiPriority="50"/>
+    <w:lsdException w:name="Grid Table 6 Colorful" w:uiPriority="51"/>
+    <w:lsdException w:name="Grid Table 7 Colorful" w:uiPriority="52"/>
+    <w:lsdException w:name="Grid Table 1 Light Accent 1" w:uiPriority="46"/>
+    <w:lsdException w:name="Grid Table 2 Accent 1" w:uiPriority="47"/>
+    <w:lsdException w:name="Grid Table 3 Accent 1" w:uiPriority="48"/>
+    <w:lsdException w:name="Grid Table 4 Accent 1" w:uiPriority="49"/>
+    <w:lsdException w:name="Grid Table 5 Dark Accent 1" w:uiPriority="50"/>
+    <w:lsdException w:name="Grid Table 6 Colorful Accent 1" w:uiPriority="51"/>
+    <w:lsdException w:name="Grid Table 7 Colorful Accent 1" w:uiPriority="52"/>
+    <w:lsdException w:name="Grid Table 1 Light Accent 2" w:uiPriority="46"/>
+    <w:lsdException w:name="Grid Table 2 Accent 2" w:uiPriority="47"/>
+    <w:lsdException w:name="Grid Table 3 Accent 2" w:uiPriority="48"/>
+    <w:lsdException w:name="Grid Table 4 Accent 2" w:uiPriority="49"/>
+    <w:lsdException w:name="Grid Table 5 Dark Accent 2" w:uiPriority="50"/>
+    <w:lsdException w:name="Grid Table 6 Colorful Accent 2" w:uiPriority="51"/>
+    <w:lsdException w:name="Grid Table 7 Colorful Accent 2" w:uiPriority="52"/>
+    <w:lsdException w:name="Grid Table 1 Light Accent 3" w:uiPriority="46"/>
+    <w:lsdException w:name="Grid Table 2 Accent 3" w:uiPriority="47"/>
+    <w:lsdException w:name="Grid Table 3 Accent 3" w:uiPriority="48"/>
+    <w:lsdException w:name="Grid Table 4 Accent 3" w:uiPriority="49"/>
+    <w:lsdException w:name="Grid Table 5 Dark Accent 3" w:uiPriority="50"/>
+    <w:lsdException w:name="Grid Table 6 Colorful Accent 3" w:uiPriority="51"/>
+    <w:lsdException w:name="Grid Table 7 Colorful Accent 3" w:uiPriority="52"/>
+    <w:lsdException w:name="Grid Table 1 Light Accent 4" w:uiPriority="46"/>
+    <w:lsdException w:name="Grid Table 2 Accent 4" w:uiPriority="47"/>
+    <w:lsdException w:name="Grid Table 3 Accent 4" w:uiPriority="48"/>
+    <w:lsdException w:name="Grid Table 4 Accent 4" w:uiPriority="49"/>
+    <w:lsdException w:name="Grid Table 5 Dark Accent 4" w:uiPriority="50"/>
+    <w:lsdException w:name="Grid Table 6 Colorful Accent 4" w:uiPriority="51"/>
+    <w:lsdException w:name="Grid Table 7 Colorful Accent 4" w:uiPriority="52"/>
+    <w:lsdException w:name="Grid Table 1 Light Accent 5" w:uiPriority="46"/>
+    <w:lsdException w:name="Grid Table 2 Accent 5" w:uiPriority="47"/>
+    <w:lsdException w:name="Grid Table 3 Accent 5" w:uiPriority="48"/>
+    <w:lsdException w:name="Grid Table 4 Accent 5" w:uiPriority="49"/>
+    <w:lsdException w:name="Grid Table 5 Dark Accent 5" w:uiPriority="50"/>
+    <w:lsdException w:name="Grid Table 6 Colorful Accent 5" w:uiPriority="51"/>
+    <w:lsdException w:name="Grid Table 7 Colorful Accent 5" w:uiPriority="52"/>
+    <w:lsdException w:name="Grid Table 1 Light Accent 6" w:uiPriority="46"/>
+    <w:lsdException w:name="Grid Table 2 Accent 6" w:uiPriority="47"/>
+    <w:lsdException w:name="Grid Table 3 Accent 6" w:uiPriority="48"/>
+    <w:lsdException w:name="Grid Table 4 Accent 6" w:uiPriority="49"/>
+    <w:lsdException w:name="Grid Table 5 Dark Accent 6" w:uiPriority="50"/>
+    <w:lsdException w:name="Grid Table 6 Colorful Accent 6" w:uiPriority="51"/>
+    <w:lsdException w:name="Grid Table 7 Colorful Accent 6" w:uiPriority="52"/>
+    <w:lsdException w:name="List Table 1 Light" w:uiPriority="46"/>
+    <w:lsdException w:name="List Table 2" w:uiPriority="47"/>
+    <w:lsdException w:name="List Table 3" w:uiPriority="48"/>
+    <w:lsdException w:name="List Table 4" w:uiPriority="49"/>
+    <w:lsdException w:name="List Table 5 Dark" w:uiPriority="50"/>
+    <w:lsdException w:name="List Table 6 Colorful" w:uiPriority="51"/>
+    <w:lsdException w:name="List Table 7 Colorful" w:uiPriority="52"/>
+    <w:lsdException w:name="List Table 1 Light Accent 1" w:uiPriority="46"/>
+    <w:lsdException w:name="List Table 2 Accent 1" w:uiPriority="47"/>
+    <w:lsdException w:name="List Table 3 Accent 1" w:uiPriority="48"/>
+    <w:lsdException w:name="List Table 4 Accent 1" w:uiPriority="49"/>
+    <w:lsdException w:name="List Table 5 Dark Accent 1" w:uiPriority="50"/>
+    <w:lsdException w:name="List Table 6 Colorful Accent 1" w:uiPriority="51"/>
+    <w:lsdException w:name="List Table 7 Colorful Accent 1" w:uiPriority="52"/>
+    <w:lsdException w:name="List Table 1 Light Accent 2" w:uiPriority="46"/>
+    <w:lsdException w:name="List Table 2 Accent 2" w:uiPriority="47"/>
+    <w:lsdException w:name="List Table 3 Accent 2" w:uiPriority="48"/>
+    <w:lsdException w:name="List Table 4 Accent 2" w:uiPriority="49"/>
+    <w:lsdException w:name="List Table 5 Dark Accent 2" w:uiPriority="50"/>
+    <w:lsdException w:name="List Table 6 Colorful Accent 2" w:uiPriority="51"/>
+    <w:lsdException w:name="List Table 7 Colorful Accent 2" w:uiPriority="52"/>
+    <w:lsdException w:name="List Table 1 Light Accent 3" w:uiPriority="46"/>
+    <w:lsdException w:name="List Table 2 Accent 3" w:uiPriority="47"/>
+    <w:lsdException w:name="List Table 3 Accent 3" w:uiPriority="48"/>
+    <w:lsdException w:name="List Table 4 Accent 3" w:uiPriority="49"/>
+    <w:lsdException w:name="List Table 5 Dark Accent 3" w:uiPriority="50"/>
+    <w:lsdException w:name="List Table 6 Colorful Accent 3" w:uiPriority="51"/>
+    <w:lsdException w:name="List Table 7 Colorful Accent 3" w:uiPriority="52"/>
+    <w:lsdException w:name="List Table 1 Light Accent 4" w:uiPriority="46"/>
+    <w:lsdException w:name="List Table 2 Accent 4" w:uiPriority="47"/>
+    <w:lsdException w:name="List Table 3 Accent 4" w:uiPriority="48"/>
+    <w:lsdException w:name="List Table 4 Accent 4" w:uiPriority="49"/>
+    <w:lsdException w:name="List Table 5 Dark Accent 4" w:uiPriority="50"/>
+    <w:lsdException w:name="List Table 6 Colorful Accent 4" w:uiPriority="51"/>
+    <w:lsdException w:name="List Table 7 Colorful Accent 4" w:uiPriority="52"/>
+    <w:lsdException w:name="List Table 1 Light Accent 5" w:uiPriority="46"/>
+    <w:lsdException w:name="List Table 2 Accent 5" w:uiPriority="47"/>
+    <w:lsdException w:name="List Table 3 Accent 5" w:uiPriority="48"/>
+    <w:lsdException w:name="List Table 4 Accent 5" w:uiPriority="49"/>
+    <w:lsdException w:name="List Table 5 Dark Accent 5" w:uiPriority="50"/>
+    <w:lsdException w:name="List Table 6 Colorful Accent 5" w:uiPriority="51"/>
+    <w:lsdException w:name="List Table 7 Colorful Accent 5" w:uiPriority="52"/>
+    <w:lsdException w:name="List Table 1 Light Accent 6" w:uiPriority="46"/>
+    <w:lsdException w:name="List Table 2 Accent 6" w:uiPriority="47"/>
+    <w:lsdException w:name="List Table 3 Accent 6" w:uiPriority="48"/>
+    <w:lsdException w:name="List Table 4 Accent 6" w:uiPriority="49"/>
+    <w:lsdException w:name="List Table 5 Dark Accent 6" w:uiPriority="50"/>
+    <w:lsdException w:name="List Table 6 Colorful Accent 6" w:uiPriority="51"/>
+    <w:lsdException w:name="List Table 7 Colorful Accent 6" w:uiPriority="52"/>
+  </w:latentStyles>
+  <w:style w:type="paragraph" w:default="1" w:styleId="Normal">
+    <w:name w:val="Normal"/>
+    <w:qFormat/>
+  </w:style>
+  <w:style w:type="character" w:default="1" w:styleId="DefaultParagraphFont">
+    <w:name w:val="Default Paragraph Font"/>
+    <w:uiPriority w:val="1"/>
+    <w:semiHidden/>
+    <w:unhideWhenUsed/>
+  </w:style>
+  <w:style w:type="table" w:default="1" w:styleId="TableNormal">
+    <w:name w:val="Normal Table"/>
+    <w:uiPriority w:val="99"/>
+    <w:semiHidden/>
+    <w:unhideWhenUsed/>
+    <w:tblPr>
+      <w:tblInd w:w="0" w:type="dxa"/>
+      <w:tblCellMar>
+        <w:top w:w="0" w:type="dxa"/>
+        <w:left w:w="108" w:type="dxa"/>
+        <w:bottom w:w="0" w:type="dxa"/>
+        <w:right w:w="108" w:type="dxa"/>
+      </w:tblCellMar>
+    </w:tblPr>
+  </w:style>
+  <w:style w:type="numbering" w:default="1" w:styleId="NoList">
+    <w:name w:val="No List"/>
+    <w:uiPriority w:val="99"/>
+    <w:semiHidden/>
+    <w:unhideWhenUsed/>
+  </w:style>
+  <w:style w:type="paragraph" w:customStyle="1" w:styleId="961FA42634F74D639112AE7D1011C450">
+    <w:name w:val="961FA42634F74D639112AE7D1011C450"/>
+    <w:rsid w:val="00963D9F"/>
+  </w:style>
+  <w:style w:type="paragraph" w:customStyle="1" w:styleId="9E3BBEA3246246F180409B7FBAEF79D0">
+    <w:name w:val="9E3BBEA3246246F180409B7FBAEF79D0"/>
+    <w:rsid w:val="00963D9F"/>
+  </w:style>
+  <w:style w:type="paragraph" w:customStyle="1" w:styleId="F4A3EAB9674D4FAD974E52E9F3872D9D">
+    <w:name w:val="F4A3EAB9674D4FAD974E52E9F3872D9D"/>
+    <w:rsid w:val="00963D9F"/>
+  </w:style>
+</w:styles>
+</file>
+
+<file path=word/glossary/webSettings.xml><?xml version="1.0" encoding="utf-8"?>
+<w:webSettings xmlns:mc="http://schemas.openxmlformats.org/markup-compatibility/2006" xmlns:r="http://schemas.openxmlformats.org/officeDocument/2006/relationships" xmlns:w="http://schemas.openxmlformats.org/wordprocessingml/2006/main" xmlns:w14="http://schemas.microsoft.com/office/word/2010/wordml" xmlns:w15="http://schemas.microsoft.com/office/word/2012/wordml" xmlns:w16se="http://schemas.microsoft.com/office/word/2015/wordml/symex" mc:Ignorable="w14 w15 w16se">
+  <w:optimizeForBrowser/>
+  <w:allowPNG/>
+</w:webSettings>
 </file>
 
 <file path=word/theme/theme1.xml><?xml version="1.0" encoding="utf-8"?>
@@ -4225,7 +5274,7 @@
 </file>
 
 <file path=customXml/itemProps1.xml><?xml version="1.0" encoding="utf-8"?>
-<ds:datastoreItem xmlns:ds="http://schemas.openxmlformats.org/officeDocument/2006/customXml" ds:itemID="{095B694B-2EF3-4EC5-B380-FAB91D30DDDF}">
+<ds:datastoreItem xmlns:ds="http://schemas.openxmlformats.org/officeDocument/2006/customXml" ds:itemID="{A823B46B-6FD2-4C56-A8B0-8C34D2E4C436}">
   <ds:schemaRefs>
     <ds:schemaRef ds:uri="http://schemas.openxmlformats.org/officeDocument/2006/bibliography"/>
   </ds:schemaRefs>

</xml_diff>